<commit_message>
vault backup: 2022-11-10 11:49:55
</commit_message>
<xml_diff>
--- a/Mechanical Engineering Laboratory/光彈結報.docx
+++ b/Mechanical Engineering Laboratory/光彈結報.docx
@@ -51,23 +51,13 @@
           <w:szCs w:val="32"/>
         </w:rPr>
       </w:pPr>
-      <w:proofErr w:type="gramStart"/>
       <w:r>
         <w:rPr>
           <w:rFonts w:hint="eastAsia"/>
           <w:sz w:val="36"/>
           <w:szCs w:val="32"/>
         </w:rPr>
-        <w:t>光彈應力</w:t>
-      </w:r>
-      <w:proofErr w:type="gramEnd"/>
-      <w:r>
-        <w:rPr>
-          <w:rFonts w:hint="eastAsia"/>
-          <w:sz w:val="36"/>
-          <w:szCs w:val="32"/>
-        </w:rPr>
-        <w:t>分析</w:t>
+        <w:t>光彈應力分析</w:t>
       </w:r>
     </w:p>
     <w:p>
@@ -182,19 +172,11 @@
       <w:r>
         <w:t>109611066</w:t>
       </w:r>
-      <w:proofErr w:type="gramStart"/>
-      <w:r>
-        <w:rPr>
-          <w:rFonts w:hint="eastAsia"/>
-        </w:rPr>
-        <w:t>吳典謀</w:t>
-      </w:r>
-      <w:proofErr w:type="gramEnd"/>
-      <w:r>
-        <w:rPr>
-          <w:rFonts w:hint="eastAsia"/>
-        </w:rPr>
-        <w:t>、</w:t>
+      <w:r>
+        <w:rPr>
+          <w:rFonts w:hint="eastAsia"/>
+        </w:rPr>
+        <w:t>吳典謀、</w:t>
       </w:r>
       <w:r>
         <w:t>109611064</w:t>
@@ -208,19 +190,11 @@
       <w:r>
         <w:t>109611062</w:t>
       </w:r>
-      <w:proofErr w:type="gramStart"/>
-      <w:r>
-        <w:rPr>
-          <w:rFonts w:hint="eastAsia"/>
-        </w:rPr>
-        <w:t>林旅翔</w:t>
-      </w:r>
-      <w:proofErr w:type="gramEnd"/>
-      <w:r>
-        <w:rPr>
-          <w:rFonts w:hint="eastAsia"/>
-        </w:rPr>
-        <w:t>、</w:t>
+      <w:r>
+        <w:rPr>
+          <w:rFonts w:hint="eastAsia"/>
+        </w:rPr>
+        <w:t>林旅翔、</w:t>
       </w:r>
       <w:r>
         <w:t>109611026</w:t>
@@ -300,23 +274,7 @@
           <w:rFonts w:hint="eastAsia"/>
           <w:szCs w:val="24"/>
         </w:rPr>
-        <w:t>的影響產生不同顏色。根據不同顏色，我們可以量測應力主軸以及他</w:t>
-      </w:r>
-      <w:proofErr w:type="gramStart"/>
-      <w:r>
-        <w:rPr>
-          <w:rFonts w:hint="eastAsia"/>
-          <w:szCs w:val="24"/>
-        </w:rPr>
-        <w:t>的差值</w:t>
-      </w:r>
-      <w:proofErr w:type="gramEnd"/>
-      <w:r>
-        <w:rPr>
-          <w:rFonts w:hint="eastAsia"/>
-          <w:szCs w:val="24"/>
-        </w:rPr>
-        <w:t>。</w:t>
+        <w:t>的影響產生不同顏色。根據不同顏色，我們可以量測應力主軸以及他的差值。</w:t>
       </w:r>
     </w:p>
     <w:p>
@@ -381,21 +339,12 @@
         </w:rPr>
         <w:t xml:space="preserve">. </w:t>
       </w:r>
-      <w:proofErr w:type="gramStart"/>
-      <w:r>
-        <w:rPr>
-          <w:rFonts w:hint="eastAsia"/>
-          <w:szCs w:val="24"/>
-        </w:rPr>
-        <w:t>光彈試</w:t>
-      </w:r>
-      <w:proofErr w:type="gramEnd"/>
-      <w:r>
-        <w:rPr>
-          <w:rFonts w:hint="eastAsia"/>
-          <w:szCs w:val="24"/>
-        </w:rPr>
-        <w:t>片</w:t>
+      <w:r>
+        <w:rPr>
+          <w:rFonts w:hint="eastAsia"/>
+          <w:szCs w:val="24"/>
+        </w:rPr>
+        <w:t>光彈試片</w:t>
       </w:r>
     </w:p>
     <w:p>
@@ -522,7 +471,7 @@
                     <pic:cNvPicPr/>
                   </pic:nvPicPr>
                   <pic:blipFill>
-                    <a:blip r:embed="rId4"/>
+                    <a:blip r:embed="rId5"/>
                     <a:stretch>
                       <a:fillRect/>
                     </a:stretch>
@@ -582,11 +531,1652 @@
         <w:br w:type="page"/>
       </w:r>
     </w:p>
+    <w:tbl>
+      <w:tblPr>
+        <w:tblStyle w:val="a3"/>
+        <w:tblW w:w="0" w:type="auto"/>
+        <w:tblLook w:val="04A0" w:firstRow="1" w:lastRow="0" w:firstColumn="1" w:lastColumn="0" w:noHBand="0" w:noVBand="1"/>
+      </w:tblPr>
+      <w:tblGrid>
+        <w:gridCol w:w="2765"/>
+        <w:gridCol w:w="2765"/>
+        <w:gridCol w:w="2766"/>
+      </w:tblGrid>
+      <w:tr>
+        <w:tc>
+          <w:tcPr>
+            <w:tcW w:w="8296" w:type="dxa"/>
+            <w:gridSpan w:val="3"/>
+          </w:tcPr>
+          <w:p>
+            <w:pPr>
+              <w:jc w:val="center"/>
+              <w:rPr>
+                <w:rFonts w:hint="eastAsia"/>
+                <w:szCs w:val="24"/>
+              </w:rPr>
+            </w:pPr>
+            <w:r>
+              <w:rPr>
+                <w:rFonts w:hint="eastAsia"/>
+                <w:szCs w:val="24"/>
+              </w:rPr>
+              <w:lastRenderedPageBreak/>
+              <w:t>I</w:t>
+            </w:r>
+            <w:r>
+              <w:rPr>
+                <w:szCs w:val="24"/>
+              </w:rPr>
+              <w:t>sochromatic Data</w:t>
+            </w:r>
+          </w:p>
+        </w:tc>
+      </w:tr>
+      <w:tr>
+        <w:tc>
+          <w:tcPr>
+            <w:tcW w:w="2765" w:type="dxa"/>
+          </w:tcPr>
+          <w:p>
+            <w:pPr>
+              <w:rPr>
+                <w:rFonts w:hint="eastAsia"/>
+                <w:szCs w:val="24"/>
+              </w:rPr>
+            </w:pPr>
+            <w:r>
+              <w:rPr>
+                <w:rFonts w:hint="eastAsia"/>
+                <w:szCs w:val="24"/>
+              </w:rPr>
+              <w:t>x</w:t>
+            </w:r>
+            <w:r>
+              <w:rPr>
+                <w:szCs w:val="24"/>
+              </w:rPr>
+              <w:t>(mm)</w:t>
+            </w:r>
+          </w:p>
+        </w:tc>
+        <w:tc>
+          <w:tcPr>
+            <w:tcW w:w="2765" w:type="dxa"/>
+          </w:tcPr>
+          <w:p>
+            <w:pPr>
+              <w:rPr>
+                <w:rFonts w:hint="eastAsia"/>
+                <w:szCs w:val="24"/>
+              </w:rPr>
+            </w:pPr>
+            <w:r>
+              <w:rPr>
+                <w:rFonts w:hint="eastAsia"/>
+                <w:szCs w:val="24"/>
+              </w:rPr>
+              <w:t>N</w:t>
+            </w:r>
+            <w:r>
+              <w:rPr>
+                <w:szCs w:val="24"/>
+              </w:rPr>
+              <w:t>(order)</w:t>
+            </w:r>
+          </w:p>
+        </w:tc>
+        <w:tc>
+          <w:tcPr>
+            <w:tcW w:w="2766" w:type="dxa"/>
+          </w:tcPr>
+          <w:p>
+            <w:pPr>
+              <w:rPr>
+                <w:rFonts w:hint="eastAsia"/>
+                <w:szCs w:val="24"/>
+              </w:rPr>
+            </w:pPr>
+            <w:r>
+              <w:rPr>
+                <w:rFonts w:hint="eastAsia"/>
+                <w:szCs w:val="24"/>
+              </w:rPr>
+              <w:t>S</w:t>
+            </w:r>
+            <w:r>
+              <w:rPr>
+                <w:szCs w:val="24"/>
+              </w:rPr>
+              <w:t>tress(MN/</w:t>
+            </w:r>
+            <m:oMath>
+              <m:sSup>
+                <m:sSupPr>
+                  <m:ctrlPr>
+                    <w:rPr>
+                      <w:rFonts w:ascii="Cambria Math" w:hAnsi="Cambria Math"/>
+                      <w:i/>
+                      <w:szCs w:val="24"/>
+                    </w:rPr>
+                  </m:ctrlPr>
+                </m:sSupPr>
+                <m:e>
+                  <m:r>
+                    <m:rPr>
+                      <m:nor/>
+                    </m:rPr>
+                    <w:rPr>
+                      <w:rFonts w:ascii="Cambria Math" w:hAnsi="Cambria Math"/>
+                      <w:szCs w:val="24"/>
+                    </w:rPr>
+                    <m:t>m</m:t>
+                  </m:r>
+                  <m:ctrlPr>
+                    <w:rPr>
+                      <w:rFonts w:ascii="Cambria Math" w:hAnsi="Cambria Math"/>
+                      <w:szCs w:val="24"/>
+                    </w:rPr>
+                  </m:ctrlPr>
+                </m:e>
+                <m:sup>
+                  <m:r>
+                    <w:rPr>
+                      <w:rFonts w:ascii="Cambria Math" w:hAnsi="Cambria Math"/>
+                      <w:szCs w:val="24"/>
+                    </w:rPr>
+                    <m:t>2</m:t>
+                  </m:r>
+                </m:sup>
+              </m:sSup>
+            </m:oMath>
+            <w:r>
+              <w:rPr>
+                <w:szCs w:val="24"/>
+              </w:rPr>
+              <w:t>)</w:t>
+            </w:r>
+          </w:p>
+        </w:tc>
+      </w:tr>
+      <w:tr>
+        <w:tc>
+          <w:tcPr>
+            <w:tcW w:w="2765" w:type="dxa"/>
+          </w:tcPr>
+          <w:p>
+            <w:pPr>
+              <w:jc w:val="right"/>
+              <w:rPr>
+                <w:rFonts w:hint="eastAsia"/>
+                <w:szCs w:val="24"/>
+              </w:rPr>
+            </w:pPr>
+            <w:r>
+              <w:rPr>
+                <w:rFonts w:hint="eastAsia"/>
+                <w:szCs w:val="24"/>
+              </w:rPr>
+              <w:t>-</w:t>
+            </w:r>
+            <w:r>
+              <w:rPr>
+                <w:szCs w:val="24"/>
+              </w:rPr>
+              <w:t>38</w:t>
+            </w:r>
+          </w:p>
+        </w:tc>
+        <w:tc>
+          <w:tcPr>
+            <w:tcW w:w="2765" w:type="dxa"/>
+          </w:tcPr>
+          <w:p>
+            <w:pPr>
+              <w:jc w:val="right"/>
+              <w:rPr>
+                <w:rFonts w:hint="eastAsia"/>
+                <w:szCs w:val="24"/>
+              </w:rPr>
+            </w:pPr>
+            <w:r>
+              <w:rPr>
+                <w:rFonts w:hint="eastAsia"/>
+                <w:szCs w:val="24"/>
+              </w:rPr>
+              <w:t>0</w:t>
+            </w:r>
+          </w:p>
+        </w:tc>
+        <w:tc>
+          <w:tcPr>
+            <w:tcW w:w="2766" w:type="dxa"/>
+          </w:tcPr>
+          <w:p>
+            <w:pPr>
+              <w:jc w:val="right"/>
+              <w:rPr>
+                <w:rFonts w:hint="eastAsia"/>
+                <w:szCs w:val="24"/>
+              </w:rPr>
+            </w:pPr>
+            <w:r>
+              <w:rPr>
+                <w:rFonts w:hint="eastAsia"/>
+                <w:szCs w:val="24"/>
+              </w:rPr>
+              <w:t>0</w:t>
+            </w:r>
+          </w:p>
+        </w:tc>
+      </w:tr>
+      <w:tr>
+        <w:tc>
+          <w:tcPr>
+            <w:tcW w:w="2765" w:type="dxa"/>
+          </w:tcPr>
+          <w:p>
+            <w:pPr>
+              <w:jc w:val="right"/>
+              <w:rPr>
+                <w:rFonts w:hint="eastAsia"/>
+                <w:szCs w:val="24"/>
+              </w:rPr>
+            </w:pPr>
+            <w:r>
+              <w:rPr>
+                <w:rFonts w:hint="eastAsia"/>
+                <w:szCs w:val="24"/>
+              </w:rPr>
+              <w:t>-</w:t>
+            </w:r>
+            <w:r>
+              <w:rPr>
+                <w:szCs w:val="24"/>
+              </w:rPr>
+              <w:t>35</w:t>
+            </w:r>
+          </w:p>
+        </w:tc>
+        <w:tc>
+          <w:tcPr>
+            <w:tcW w:w="2765" w:type="dxa"/>
+          </w:tcPr>
+          <w:p>
+            <w:pPr>
+              <w:jc w:val="right"/>
+              <w:rPr>
+                <w:rFonts w:hint="eastAsia"/>
+                <w:szCs w:val="24"/>
+              </w:rPr>
+            </w:pPr>
+            <w:r>
+              <w:rPr>
+                <w:rFonts w:hint="eastAsia"/>
+                <w:szCs w:val="24"/>
+              </w:rPr>
+              <w:t>0</w:t>
+            </w:r>
+            <w:r>
+              <w:rPr>
+                <w:szCs w:val="24"/>
+              </w:rPr>
+              <w:t>.28</w:t>
+            </w:r>
+          </w:p>
+        </w:tc>
+        <w:tc>
+          <w:tcPr>
+            <w:tcW w:w="2766" w:type="dxa"/>
+          </w:tcPr>
+          <w:p>
+            <w:pPr>
+              <w:jc w:val="right"/>
+              <w:rPr>
+                <w:rFonts w:hint="eastAsia"/>
+                <w:szCs w:val="24"/>
+              </w:rPr>
+            </w:pPr>
+            <w:r>
+              <w:rPr>
+                <w:rFonts w:hint="eastAsia"/>
+                <w:szCs w:val="24"/>
+              </w:rPr>
+              <w:t>0</w:t>
+            </w:r>
+            <w:r>
+              <w:rPr>
+                <w:szCs w:val="24"/>
+              </w:rPr>
+              <w:t>.62</w:t>
+            </w:r>
+          </w:p>
+        </w:tc>
+      </w:tr>
+      <w:tr>
+        <w:tc>
+          <w:tcPr>
+            <w:tcW w:w="2765" w:type="dxa"/>
+          </w:tcPr>
+          <w:p>
+            <w:pPr>
+              <w:jc w:val="right"/>
+              <w:rPr>
+                <w:rFonts w:hint="eastAsia"/>
+                <w:szCs w:val="24"/>
+              </w:rPr>
+            </w:pPr>
+            <w:r>
+              <w:rPr>
+                <w:rFonts w:hint="eastAsia"/>
+                <w:szCs w:val="24"/>
+              </w:rPr>
+              <w:t>-</w:t>
+            </w:r>
+            <w:r>
+              <w:rPr>
+                <w:szCs w:val="24"/>
+              </w:rPr>
+              <w:t>30</w:t>
+            </w:r>
+          </w:p>
+        </w:tc>
+        <w:tc>
+          <w:tcPr>
+            <w:tcW w:w="2765" w:type="dxa"/>
+          </w:tcPr>
+          <w:p>
+            <w:pPr>
+              <w:jc w:val="right"/>
+              <w:rPr>
+                <w:rFonts w:hint="eastAsia"/>
+                <w:szCs w:val="24"/>
+              </w:rPr>
+            </w:pPr>
+            <w:r>
+              <w:rPr>
+                <w:rFonts w:hint="eastAsia"/>
+                <w:szCs w:val="24"/>
+              </w:rPr>
+              <w:t>0</w:t>
+            </w:r>
+            <w:r>
+              <w:rPr>
+                <w:szCs w:val="24"/>
+              </w:rPr>
+              <w:t>.6</w:t>
+            </w:r>
+          </w:p>
+        </w:tc>
+        <w:tc>
+          <w:tcPr>
+            <w:tcW w:w="2766" w:type="dxa"/>
+          </w:tcPr>
+          <w:p>
+            <w:pPr>
+              <w:jc w:val="right"/>
+              <w:rPr>
+                <w:rFonts w:hint="eastAsia"/>
+                <w:szCs w:val="24"/>
+              </w:rPr>
+            </w:pPr>
+            <w:r>
+              <w:rPr>
+                <w:rFonts w:hint="eastAsia"/>
+                <w:szCs w:val="24"/>
+              </w:rPr>
+              <w:t>1</w:t>
+            </w:r>
+            <w:r>
+              <w:rPr>
+                <w:szCs w:val="24"/>
+              </w:rPr>
+              <w:t>.32</w:t>
+            </w:r>
+          </w:p>
+        </w:tc>
+      </w:tr>
+      <w:tr>
+        <w:tc>
+          <w:tcPr>
+            <w:tcW w:w="2765" w:type="dxa"/>
+          </w:tcPr>
+          <w:p>
+            <w:pPr>
+              <w:jc w:val="right"/>
+              <w:rPr>
+                <w:rFonts w:hint="eastAsia"/>
+                <w:szCs w:val="24"/>
+              </w:rPr>
+            </w:pPr>
+            <w:r>
+              <w:rPr>
+                <w:rFonts w:hint="eastAsia"/>
+                <w:szCs w:val="24"/>
+              </w:rPr>
+              <w:t>-</w:t>
+            </w:r>
+            <w:r>
+              <w:rPr>
+                <w:szCs w:val="24"/>
+              </w:rPr>
+              <w:t>25</w:t>
+            </w:r>
+          </w:p>
+        </w:tc>
+        <w:tc>
+          <w:tcPr>
+            <w:tcW w:w="2765" w:type="dxa"/>
+          </w:tcPr>
+          <w:p>
+            <w:pPr>
+              <w:jc w:val="right"/>
+              <w:rPr>
+                <w:rFonts w:hint="eastAsia"/>
+                <w:szCs w:val="24"/>
+              </w:rPr>
+            </w:pPr>
+            <w:r>
+              <w:rPr>
+                <w:rFonts w:hint="eastAsia"/>
+                <w:szCs w:val="24"/>
+              </w:rPr>
+              <w:t>0</w:t>
+            </w:r>
+            <w:r>
+              <w:rPr>
+                <w:szCs w:val="24"/>
+              </w:rPr>
+              <w:t>.9</w:t>
+            </w:r>
+          </w:p>
+        </w:tc>
+        <w:tc>
+          <w:tcPr>
+            <w:tcW w:w="2766" w:type="dxa"/>
+          </w:tcPr>
+          <w:p>
+            <w:pPr>
+              <w:jc w:val="right"/>
+              <w:rPr>
+                <w:rFonts w:hint="eastAsia"/>
+                <w:szCs w:val="24"/>
+              </w:rPr>
+            </w:pPr>
+            <w:r>
+              <w:rPr>
+                <w:rFonts w:hint="eastAsia"/>
+                <w:szCs w:val="24"/>
+              </w:rPr>
+              <w:t>1</w:t>
+            </w:r>
+            <w:r>
+              <w:rPr>
+                <w:szCs w:val="24"/>
+              </w:rPr>
+              <w:t>.99</w:t>
+            </w:r>
+          </w:p>
+        </w:tc>
+      </w:tr>
+      <w:tr>
+        <w:tc>
+          <w:tcPr>
+            <w:tcW w:w="2765" w:type="dxa"/>
+          </w:tcPr>
+          <w:p>
+            <w:pPr>
+              <w:jc w:val="right"/>
+              <w:rPr>
+                <w:rFonts w:hint="eastAsia"/>
+                <w:szCs w:val="24"/>
+              </w:rPr>
+            </w:pPr>
+            <w:r>
+              <w:rPr>
+                <w:rFonts w:hint="eastAsia"/>
+                <w:szCs w:val="24"/>
+              </w:rPr>
+              <w:t>-</w:t>
+            </w:r>
+            <w:r>
+              <w:rPr>
+                <w:szCs w:val="24"/>
+              </w:rPr>
+              <w:t>20</w:t>
+            </w:r>
+          </w:p>
+        </w:tc>
+        <w:tc>
+          <w:tcPr>
+            <w:tcW w:w="2765" w:type="dxa"/>
+          </w:tcPr>
+          <w:p>
+            <w:pPr>
+              <w:jc w:val="right"/>
+              <w:rPr>
+                <w:rFonts w:hint="eastAsia"/>
+                <w:szCs w:val="24"/>
+              </w:rPr>
+            </w:pPr>
+            <w:r>
+              <w:rPr>
+                <w:rFonts w:hint="eastAsia"/>
+                <w:szCs w:val="24"/>
+              </w:rPr>
+              <w:t>1</w:t>
+            </w:r>
+            <w:r>
+              <w:rPr>
+                <w:szCs w:val="24"/>
+              </w:rPr>
+              <w:t>.39</w:t>
+            </w:r>
+          </w:p>
+        </w:tc>
+        <w:tc>
+          <w:tcPr>
+            <w:tcW w:w="2766" w:type="dxa"/>
+          </w:tcPr>
+          <w:p>
+            <w:pPr>
+              <w:jc w:val="right"/>
+              <w:rPr>
+                <w:rFonts w:hint="eastAsia"/>
+                <w:szCs w:val="24"/>
+              </w:rPr>
+            </w:pPr>
+            <w:r>
+              <w:rPr>
+                <w:rFonts w:hint="eastAsia"/>
+                <w:szCs w:val="24"/>
+              </w:rPr>
+              <w:t>3</w:t>
+            </w:r>
+            <w:r>
+              <w:rPr>
+                <w:szCs w:val="24"/>
+              </w:rPr>
+              <w:t>.07</w:t>
+            </w:r>
+          </w:p>
+        </w:tc>
+      </w:tr>
+      <w:tr>
+        <w:tc>
+          <w:tcPr>
+            <w:tcW w:w="2765" w:type="dxa"/>
+          </w:tcPr>
+          <w:p>
+            <w:pPr>
+              <w:jc w:val="right"/>
+              <w:rPr>
+                <w:rFonts w:hint="eastAsia"/>
+                <w:szCs w:val="24"/>
+              </w:rPr>
+            </w:pPr>
+            <w:r>
+              <w:rPr>
+                <w:rFonts w:hint="eastAsia"/>
+                <w:szCs w:val="24"/>
+              </w:rPr>
+              <w:t>-</w:t>
+            </w:r>
+            <w:r>
+              <w:rPr>
+                <w:szCs w:val="24"/>
+              </w:rPr>
+              <w:t>15</w:t>
+            </w:r>
+          </w:p>
+        </w:tc>
+        <w:tc>
+          <w:tcPr>
+            <w:tcW w:w="2765" w:type="dxa"/>
+          </w:tcPr>
+          <w:p>
+            <w:pPr>
+              <w:jc w:val="right"/>
+              <w:rPr>
+                <w:rFonts w:hint="eastAsia"/>
+                <w:szCs w:val="24"/>
+              </w:rPr>
+            </w:pPr>
+            <w:r>
+              <w:rPr>
+                <w:rFonts w:hint="eastAsia"/>
+                <w:szCs w:val="24"/>
+              </w:rPr>
+              <w:t>2</w:t>
+            </w:r>
+          </w:p>
+        </w:tc>
+        <w:tc>
+          <w:tcPr>
+            <w:tcW w:w="2766" w:type="dxa"/>
+          </w:tcPr>
+          <w:p>
+            <w:pPr>
+              <w:jc w:val="right"/>
+              <w:rPr>
+                <w:rFonts w:hint="eastAsia"/>
+                <w:szCs w:val="24"/>
+              </w:rPr>
+            </w:pPr>
+            <w:r>
+              <w:rPr>
+                <w:rFonts w:hint="eastAsia"/>
+                <w:szCs w:val="24"/>
+              </w:rPr>
+              <w:t>4</w:t>
+            </w:r>
+            <w:r>
+              <w:rPr>
+                <w:szCs w:val="24"/>
+              </w:rPr>
+              <w:t>.41</w:t>
+            </w:r>
+          </w:p>
+        </w:tc>
+      </w:tr>
+      <w:tr>
+        <w:tc>
+          <w:tcPr>
+            <w:tcW w:w="2765" w:type="dxa"/>
+          </w:tcPr>
+          <w:p>
+            <w:pPr>
+              <w:jc w:val="right"/>
+              <w:rPr>
+                <w:rFonts w:hint="eastAsia"/>
+                <w:szCs w:val="24"/>
+              </w:rPr>
+            </w:pPr>
+            <w:r>
+              <w:rPr>
+                <w:rFonts w:hint="eastAsia"/>
+                <w:szCs w:val="24"/>
+              </w:rPr>
+              <w:t>-</w:t>
+            </w:r>
+            <w:r>
+              <w:rPr>
+                <w:szCs w:val="24"/>
+              </w:rPr>
+              <w:t>10</w:t>
+            </w:r>
+          </w:p>
+        </w:tc>
+        <w:tc>
+          <w:tcPr>
+            <w:tcW w:w="2765" w:type="dxa"/>
+          </w:tcPr>
+          <w:p>
+            <w:pPr>
+              <w:jc w:val="right"/>
+              <w:rPr>
+                <w:rFonts w:hint="eastAsia"/>
+                <w:szCs w:val="24"/>
+              </w:rPr>
+            </w:pPr>
+            <w:r>
+              <w:rPr>
+                <w:rFonts w:hint="eastAsia"/>
+                <w:szCs w:val="24"/>
+              </w:rPr>
+              <w:t>2</w:t>
+            </w:r>
+            <w:r>
+              <w:rPr>
+                <w:szCs w:val="24"/>
+              </w:rPr>
+              <w:t>.5</w:t>
+            </w:r>
+          </w:p>
+        </w:tc>
+        <w:tc>
+          <w:tcPr>
+            <w:tcW w:w="2766" w:type="dxa"/>
+          </w:tcPr>
+          <w:p>
+            <w:pPr>
+              <w:jc w:val="right"/>
+              <w:rPr>
+                <w:rFonts w:hint="eastAsia"/>
+                <w:szCs w:val="24"/>
+              </w:rPr>
+            </w:pPr>
+            <w:r>
+              <w:rPr>
+                <w:rFonts w:hint="eastAsia"/>
+                <w:szCs w:val="24"/>
+              </w:rPr>
+              <w:t>5</w:t>
+            </w:r>
+            <w:r>
+              <w:rPr>
+                <w:szCs w:val="24"/>
+              </w:rPr>
+              <w:t>.52</w:t>
+            </w:r>
+          </w:p>
+        </w:tc>
+      </w:tr>
+      <w:tr>
+        <w:tc>
+          <w:tcPr>
+            <w:tcW w:w="2765" w:type="dxa"/>
+          </w:tcPr>
+          <w:p>
+            <w:pPr>
+              <w:jc w:val="right"/>
+              <w:rPr>
+                <w:rFonts w:hint="eastAsia"/>
+                <w:szCs w:val="24"/>
+              </w:rPr>
+            </w:pPr>
+            <w:r>
+              <w:rPr>
+                <w:rFonts w:hint="eastAsia"/>
+                <w:szCs w:val="24"/>
+              </w:rPr>
+              <w:t>-</w:t>
+            </w:r>
+            <w:r>
+              <w:rPr>
+                <w:szCs w:val="24"/>
+              </w:rPr>
+              <w:t>5</w:t>
+            </w:r>
+          </w:p>
+        </w:tc>
+        <w:tc>
+          <w:tcPr>
+            <w:tcW w:w="2765" w:type="dxa"/>
+          </w:tcPr>
+          <w:p>
+            <w:pPr>
+              <w:jc w:val="right"/>
+              <w:rPr>
+                <w:rFonts w:hint="eastAsia"/>
+                <w:szCs w:val="24"/>
+              </w:rPr>
+            </w:pPr>
+            <w:r>
+              <w:rPr>
+                <w:rFonts w:hint="eastAsia"/>
+                <w:szCs w:val="24"/>
+              </w:rPr>
+              <w:t>3</w:t>
+            </w:r>
+          </w:p>
+        </w:tc>
+        <w:tc>
+          <w:tcPr>
+            <w:tcW w:w="2766" w:type="dxa"/>
+          </w:tcPr>
+          <w:p>
+            <w:pPr>
+              <w:jc w:val="right"/>
+              <w:rPr>
+                <w:rFonts w:hint="eastAsia"/>
+                <w:szCs w:val="24"/>
+              </w:rPr>
+            </w:pPr>
+            <w:r>
+              <w:rPr>
+                <w:rFonts w:hint="eastAsia"/>
+                <w:szCs w:val="24"/>
+              </w:rPr>
+              <w:t>6</w:t>
+            </w:r>
+            <w:r>
+              <w:rPr>
+                <w:szCs w:val="24"/>
+              </w:rPr>
+              <w:t>.62</w:t>
+            </w:r>
+          </w:p>
+        </w:tc>
+      </w:tr>
+      <w:tr>
+        <w:tc>
+          <w:tcPr>
+            <w:tcW w:w="2765" w:type="dxa"/>
+          </w:tcPr>
+          <w:p>
+            <w:pPr>
+              <w:jc w:val="right"/>
+              <w:rPr>
+                <w:rFonts w:hint="eastAsia"/>
+                <w:szCs w:val="24"/>
+              </w:rPr>
+            </w:pPr>
+            <w:r>
+              <w:rPr>
+                <w:rFonts w:hint="eastAsia"/>
+                <w:szCs w:val="24"/>
+              </w:rPr>
+              <w:t>0</w:t>
+            </w:r>
+          </w:p>
+        </w:tc>
+        <w:tc>
+          <w:tcPr>
+            <w:tcW w:w="2765" w:type="dxa"/>
+          </w:tcPr>
+          <w:p>
+            <w:pPr>
+              <w:jc w:val="right"/>
+              <w:rPr>
+                <w:rFonts w:hint="eastAsia"/>
+                <w:szCs w:val="24"/>
+              </w:rPr>
+            </w:pPr>
+            <w:r>
+              <w:rPr>
+                <w:rFonts w:hint="eastAsia"/>
+                <w:szCs w:val="24"/>
+              </w:rPr>
+              <w:t>3</w:t>
+            </w:r>
+            <w:r>
+              <w:rPr>
+                <w:szCs w:val="24"/>
+              </w:rPr>
+              <w:t>.1</w:t>
+            </w:r>
+          </w:p>
+        </w:tc>
+        <w:tc>
+          <w:tcPr>
+            <w:tcW w:w="2766" w:type="dxa"/>
+          </w:tcPr>
+          <w:p>
+            <w:pPr>
+              <w:jc w:val="right"/>
+              <w:rPr>
+                <w:rFonts w:hint="eastAsia"/>
+                <w:szCs w:val="24"/>
+              </w:rPr>
+            </w:pPr>
+            <w:r>
+              <w:rPr>
+                <w:rFonts w:hint="eastAsia"/>
+                <w:szCs w:val="24"/>
+              </w:rPr>
+              <w:t>6</w:t>
+            </w:r>
+            <w:r>
+              <w:rPr>
+                <w:szCs w:val="24"/>
+              </w:rPr>
+              <w:t>.84</w:t>
+            </w:r>
+          </w:p>
+        </w:tc>
+      </w:tr>
+      <w:tr>
+        <w:tc>
+          <w:tcPr>
+            <w:tcW w:w="2765" w:type="dxa"/>
+          </w:tcPr>
+          <w:p>
+            <w:pPr>
+              <w:jc w:val="right"/>
+              <w:rPr>
+                <w:rFonts w:hint="eastAsia"/>
+                <w:szCs w:val="24"/>
+              </w:rPr>
+            </w:pPr>
+            <w:r>
+              <w:rPr>
+                <w:rFonts w:hint="eastAsia"/>
+                <w:szCs w:val="24"/>
+              </w:rPr>
+              <w:t>5</w:t>
+            </w:r>
+          </w:p>
+        </w:tc>
+        <w:tc>
+          <w:tcPr>
+            <w:tcW w:w="2765" w:type="dxa"/>
+          </w:tcPr>
+          <w:p>
+            <w:pPr>
+              <w:jc w:val="right"/>
+              <w:rPr>
+                <w:rFonts w:hint="eastAsia"/>
+                <w:szCs w:val="24"/>
+              </w:rPr>
+            </w:pPr>
+            <w:r>
+              <w:rPr>
+                <w:rFonts w:hint="eastAsia"/>
+                <w:szCs w:val="24"/>
+              </w:rPr>
+              <w:t>2</w:t>
+            </w:r>
+            <w:r>
+              <w:rPr>
+                <w:szCs w:val="24"/>
+              </w:rPr>
+              <w:t>.65</w:t>
+            </w:r>
+          </w:p>
+        </w:tc>
+        <w:tc>
+          <w:tcPr>
+            <w:tcW w:w="2766" w:type="dxa"/>
+          </w:tcPr>
+          <w:p>
+            <w:pPr>
+              <w:jc w:val="right"/>
+              <w:rPr>
+                <w:rFonts w:hint="eastAsia"/>
+                <w:szCs w:val="24"/>
+              </w:rPr>
+            </w:pPr>
+            <w:r>
+              <w:rPr>
+                <w:rFonts w:hint="eastAsia"/>
+                <w:szCs w:val="24"/>
+              </w:rPr>
+              <w:t>5</w:t>
+            </w:r>
+            <w:r>
+              <w:rPr>
+                <w:szCs w:val="24"/>
+              </w:rPr>
+              <w:t>.85</w:t>
+            </w:r>
+          </w:p>
+        </w:tc>
+      </w:tr>
+      <w:tr>
+        <w:tc>
+          <w:tcPr>
+            <w:tcW w:w="2765" w:type="dxa"/>
+          </w:tcPr>
+          <w:p>
+            <w:pPr>
+              <w:jc w:val="right"/>
+              <w:rPr>
+                <w:rFonts w:hint="eastAsia"/>
+                <w:szCs w:val="24"/>
+              </w:rPr>
+            </w:pPr>
+            <w:r>
+              <w:rPr>
+                <w:rFonts w:hint="eastAsia"/>
+                <w:szCs w:val="24"/>
+              </w:rPr>
+              <w:t>1</w:t>
+            </w:r>
+            <w:r>
+              <w:rPr>
+                <w:szCs w:val="24"/>
+              </w:rPr>
+              <w:t>0</w:t>
+            </w:r>
+          </w:p>
+        </w:tc>
+        <w:tc>
+          <w:tcPr>
+            <w:tcW w:w="2765" w:type="dxa"/>
+          </w:tcPr>
+          <w:p>
+            <w:pPr>
+              <w:jc w:val="right"/>
+              <w:rPr>
+                <w:rFonts w:hint="eastAsia"/>
+                <w:szCs w:val="24"/>
+              </w:rPr>
+            </w:pPr>
+            <w:r>
+              <w:rPr>
+                <w:rFonts w:hint="eastAsia"/>
+                <w:szCs w:val="24"/>
+              </w:rPr>
+              <w:t>2</w:t>
+            </w:r>
+            <w:r>
+              <w:rPr>
+                <w:szCs w:val="24"/>
+              </w:rPr>
+              <w:t>.5</w:t>
+            </w:r>
+          </w:p>
+        </w:tc>
+        <w:tc>
+          <w:tcPr>
+            <w:tcW w:w="2766" w:type="dxa"/>
+          </w:tcPr>
+          <w:p>
+            <w:pPr>
+              <w:jc w:val="right"/>
+              <w:rPr>
+                <w:rFonts w:hint="eastAsia"/>
+                <w:szCs w:val="24"/>
+              </w:rPr>
+            </w:pPr>
+            <w:r>
+              <w:rPr>
+                <w:rFonts w:hint="eastAsia"/>
+                <w:szCs w:val="24"/>
+              </w:rPr>
+              <w:t>5</w:t>
+            </w:r>
+            <w:r>
+              <w:rPr>
+                <w:szCs w:val="24"/>
+              </w:rPr>
+              <w:t>.52</w:t>
+            </w:r>
+          </w:p>
+        </w:tc>
+      </w:tr>
+      <w:tr>
+        <w:tc>
+          <w:tcPr>
+            <w:tcW w:w="2765" w:type="dxa"/>
+          </w:tcPr>
+          <w:p>
+            <w:pPr>
+              <w:jc w:val="right"/>
+              <w:rPr>
+                <w:rFonts w:hint="eastAsia"/>
+                <w:szCs w:val="24"/>
+              </w:rPr>
+            </w:pPr>
+            <w:r>
+              <w:rPr>
+                <w:rFonts w:hint="eastAsia"/>
+                <w:szCs w:val="24"/>
+              </w:rPr>
+              <w:t>1</w:t>
+            </w:r>
+            <w:r>
+              <w:rPr>
+                <w:szCs w:val="24"/>
+              </w:rPr>
+              <w:t>5</w:t>
+            </w:r>
+          </w:p>
+        </w:tc>
+        <w:tc>
+          <w:tcPr>
+            <w:tcW w:w="2765" w:type="dxa"/>
+          </w:tcPr>
+          <w:p>
+            <w:pPr>
+              <w:jc w:val="right"/>
+              <w:rPr>
+                <w:rFonts w:hint="eastAsia"/>
+                <w:szCs w:val="24"/>
+              </w:rPr>
+            </w:pPr>
+            <w:r>
+              <w:rPr>
+                <w:rFonts w:hint="eastAsia"/>
+                <w:szCs w:val="24"/>
+              </w:rPr>
+              <w:t>2</w:t>
+            </w:r>
+          </w:p>
+        </w:tc>
+        <w:tc>
+          <w:tcPr>
+            <w:tcW w:w="2766" w:type="dxa"/>
+          </w:tcPr>
+          <w:p>
+            <w:pPr>
+              <w:jc w:val="right"/>
+              <w:rPr>
+                <w:rFonts w:hint="eastAsia"/>
+                <w:szCs w:val="24"/>
+              </w:rPr>
+            </w:pPr>
+            <w:r>
+              <w:rPr>
+                <w:rFonts w:hint="eastAsia"/>
+                <w:szCs w:val="24"/>
+              </w:rPr>
+              <w:t>4</w:t>
+            </w:r>
+            <w:r>
+              <w:rPr>
+                <w:szCs w:val="24"/>
+              </w:rPr>
+              <w:t>.41</w:t>
+            </w:r>
+          </w:p>
+        </w:tc>
+      </w:tr>
+      <w:tr>
+        <w:tc>
+          <w:tcPr>
+            <w:tcW w:w="2765" w:type="dxa"/>
+          </w:tcPr>
+          <w:p>
+            <w:pPr>
+              <w:jc w:val="right"/>
+              <w:rPr>
+                <w:rFonts w:hint="eastAsia"/>
+                <w:szCs w:val="24"/>
+              </w:rPr>
+            </w:pPr>
+            <w:r>
+              <w:rPr>
+                <w:rFonts w:hint="eastAsia"/>
+                <w:szCs w:val="24"/>
+              </w:rPr>
+              <w:t>2</w:t>
+            </w:r>
+            <w:r>
+              <w:rPr>
+                <w:szCs w:val="24"/>
+              </w:rPr>
+              <w:t>0</w:t>
+            </w:r>
+          </w:p>
+        </w:tc>
+        <w:tc>
+          <w:tcPr>
+            <w:tcW w:w="2765" w:type="dxa"/>
+          </w:tcPr>
+          <w:p>
+            <w:pPr>
+              <w:jc w:val="right"/>
+              <w:rPr>
+                <w:rFonts w:hint="eastAsia"/>
+                <w:szCs w:val="24"/>
+              </w:rPr>
+            </w:pPr>
+            <w:r>
+              <w:rPr>
+                <w:rFonts w:hint="eastAsia"/>
+                <w:szCs w:val="24"/>
+              </w:rPr>
+              <w:t>1</w:t>
+            </w:r>
+            <w:r>
+              <w:rPr>
+                <w:szCs w:val="24"/>
+              </w:rPr>
+              <w:t>.39</w:t>
+            </w:r>
+          </w:p>
+        </w:tc>
+        <w:tc>
+          <w:tcPr>
+            <w:tcW w:w="2766" w:type="dxa"/>
+          </w:tcPr>
+          <w:p>
+            <w:pPr>
+              <w:jc w:val="right"/>
+              <w:rPr>
+                <w:rFonts w:hint="eastAsia"/>
+                <w:szCs w:val="24"/>
+              </w:rPr>
+            </w:pPr>
+            <w:r>
+              <w:rPr>
+                <w:rFonts w:hint="eastAsia"/>
+                <w:szCs w:val="24"/>
+              </w:rPr>
+              <w:t>3</w:t>
+            </w:r>
+            <w:r>
+              <w:rPr>
+                <w:szCs w:val="24"/>
+              </w:rPr>
+              <w:t>.07</w:t>
+            </w:r>
+          </w:p>
+        </w:tc>
+      </w:tr>
+      <w:tr>
+        <w:tc>
+          <w:tcPr>
+            <w:tcW w:w="2765" w:type="dxa"/>
+          </w:tcPr>
+          <w:p>
+            <w:pPr>
+              <w:jc w:val="right"/>
+              <w:rPr>
+                <w:rFonts w:hint="eastAsia"/>
+                <w:szCs w:val="24"/>
+              </w:rPr>
+            </w:pPr>
+            <w:r>
+              <w:rPr>
+                <w:rFonts w:hint="eastAsia"/>
+                <w:szCs w:val="24"/>
+              </w:rPr>
+              <w:t>2</w:t>
+            </w:r>
+            <w:r>
+              <w:rPr>
+                <w:szCs w:val="24"/>
+              </w:rPr>
+              <w:t>5</w:t>
+            </w:r>
+          </w:p>
+        </w:tc>
+        <w:tc>
+          <w:tcPr>
+            <w:tcW w:w="2765" w:type="dxa"/>
+          </w:tcPr>
+          <w:p>
+            <w:pPr>
+              <w:jc w:val="right"/>
+              <w:rPr>
+                <w:rFonts w:hint="eastAsia"/>
+                <w:szCs w:val="24"/>
+              </w:rPr>
+            </w:pPr>
+            <w:r>
+              <w:rPr>
+                <w:rFonts w:hint="eastAsia"/>
+                <w:szCs w:val="24"/>
+              </w:rPr>
+              <w:t>0</w:t>
+            </w:r>
+            <w:r>
+              <w:rPr>
+                <w:szCs w:val="24"/>
+              </w:rPr>
+              <w:t>.8</w:t>
+            </w:r>
+          </w:p>
+        </w:tc>
+        <w:tc>
+          <w:tcPr>
+            <w:tcW w:w="2766" w:type="dxa"/>
+          </w:tcPr>
+          <w:p>
+            <w:pPr>
+              <w:jc w:val="right"/>
+              <w:rPr>
+                <w:rFonts w:hint="eastAsia"/>
+                <w:szCs w:val="24"/>
+              </w:rPr>
+            </w:pPr>
+            <w:r>
+              <w:rPr>
+                <w:rFonts w:hint="eastAsia"/>
+                <w:szCs w:val="24"/>
+              </w:rPr>
+              <w:t>1</w:t>
+            </w:r>
+            <w:r>
+              <w:rPr>
+                <w:szCs w:val="24"/>
+              </w:rPr>
+              <w:t>.76</w:t>
+            </w:r>
+          </w:p>
+        </w:tc>
+      </w:tr>
+      <w:tr>
+        <w:tc>
+          <w:tcPr>
+            <w:tcW w:w="2765" w:type="dxa"/>
+          </w:tcPr>
+          <w:p>
+            <w:pPr>
+              <w:jc w:val="right"/>
+              <w:rPr>
+                <w:rFonts w:hint="eastAsia"/>
+                <w:szCs w:val="24"/>
+              </w:rPr>
+            </w:pPr>
+            <w:r>
+              <w:rPr>
+                <w:rFonts w:hint="eastAsia"/>
+                <w:szCs w:val="24"/>
+              </w:rPr>
+              <w:t>3</w:t>
+            </w:r>
+            <w:r>
+              <w:rPr>
+                <w:szCs w:val="24"/>
+              </w:rPr>
+              <w:t>0</w:t>
+            </w:r>
+          </w:p>
+        </w:tc>
+        <w:tc>
+          <w:tcPr>
+            <w:tcW w:w="2765" w:type="dxa"/>
+          </w:tcPr>
+          <w:p>
+            <w:pPr>
+              <w:jc w:val="right"/>
+              <w:rPr>
+                <w:rFonts w:hint="eastAsia"/>
+                <w:szCs w:val="24"/>
+              </w:rPr>
+            </w:pPr>
+            <w:r>
+              <w:rPr>
+                <w:rFonts w:hint="eastAsia"/>
+                <w:szCs w:val="24"/>
+              </w:rPr>
+              <w:t>0</w:t>
+            </w:r>
+            <w:r>
+              <w:rPr>
+                <w:szCs w:val="24"/>
+              </w:rPr>
+              <w:t>.45</w:t>
+            </w:r>
+          </w:p>
+        </w:tc>
+        <w:tc>
+          <w:tcPr>
+            <w:tcW w:w="2766" w:type="dxa"/>
+          </w:tcPr>
+          <w:p>
+            <w:pPr>
+              <w:jc w:val="right"/>
+              <w:rPr>
+                <w:rFonts w:hint="eastAsia"/>
+                <w:szCs w:val="24"/>
+              </w:rPr>
+            </w:pPr>
+            <w:r>
+              <w:rPr>
+                <w:rFonts w:hint="eastAsia"/>
+                <w:szCs w:val="24"/>
+              </w:rPr>
+              <w:t>0</w:t>
+            </w:r>
+            <w:r>
+              <w:rPr>
+                <w:szCs w:val="24"/>
+              </w:rPr>
+              <w:t>.99</w:t>
+            </w:r>
+          </w:p>
+        </w:tc>
+      </w:tr>
+      <w:tr>
+        <w:tc>
+          <w:tcPr>
+            <w:tcW w:w="2765" w:type="dxa"/>
+          </w:tcPr>
+          <w:p>
+            <w:pPr>
+              <w:jc w:val="right"/>
+              <w:rPr>
+                <w:rFonts w:hint="eastAsia"/>
+                <w:szCs w:val="24"/>
+              </w:rPr>
+            </w:pPr>
+            <w:r>
+              <w:rPr>
+                <w:rFonts w:hint="eastAsia"/>
+                <w:szCs w:val="24"/>
+              </w:rPr>
+              <w:t>3</w:t>
+            </w:r>
+            <w:r>
+              <w:rPr>
+                <w:szCs w:val="24"/>
+              </w:rPr>
+              <w:t>5</w:t>
+            </w:r>
+          </w:p>
+        </w:tc>
+        <w:tc>
+          <w:tcPr>
+            <w:tcW w:w="2765" w:type="dxa"/>
+          </w:tcPr>
+          <w:p>
+            <w:pPr>
+              <w:jc w:val="right"/>
+              <w:rPr>
+                <w:rFonts w:hint="eastAsia"/>
+                <w:szCs w:val="24"/>
+              </w:rPr>
+            </w:pPr>
+            <w:r>
+              <w:rPr>
+                <w:rFonts w:hint="eastAsia"/>
+                <w:szCs w:val="24"/>
+              </w:rPr>
+              <w:t>0</w:t>
+            </w:r>
+            <w:r>
+              <w:rPr>
+                <w:szCs w:val="24"/>
+              </w:rPr>
+              <w:t>.28</w:t>
+            </w:r>
+          </w:p>
+        </w:tc>
+        <w:tc>
+          <w:tcPr>
+            <w:tcW w:w="2766" w:type="dxa"/>
+          </w:tcPr>
+          <w:p>
+            <w:pPr>
+              <w:jc w:val="right"/>
+              <w:rPr>
+                <w:rFonts w:hint="eastAsia"/>
+                <w:szCs w:val="24"/>
+              </w:rPr>
+            </w:pPr>
+            <w:r>
+              <w:rPr>
+                <w:rFonts w:hint="eastAsia"/>
+                <w:szCs w:val="24"/>
+              </w:rPr>
+              <w:t>0</w:t>
+            </w:r>
+            <w:r>
+              <w:rPr>
+                <w:szCs w:val="24"/>
+              </w:rPr>
+              <w:t>.62</w:t>
+            </w:r>
+          </w:p>
+        </w:tc>
+      </w:tr>
+      <w:tr>
+        <w:tc>
+          <w:tcPr>
+            <w:tcW w:w="2765" w:type="dxa"/>
+          </w:tcPr>
+          <w:p>
+            <w:pPr>
+              <w:jc w:val="right"/>
+              <w:rPr>
+                <w:rFonts w:hint="eastAsia"/>
+                <w:szCs w:val="24"/>
+              </w:rPr>
+            </w:pPr>
+            <w:r>
+              <w:rPr>
+                <w:rFonts w:hint="eastAsia"/>
+                <w:szCs w:val="24"/>
+              </w:rPr>
+              <w:t>3</w:t>
+            </w:r>
+            <w:r>
+              <w:rPr>
+                <w:szCs w:val="24"/>
+              </w:rPr>
+              <w:t>8</w:t>
+            </w:r>
+          </w:p>
+        </w:tc>
+        <w:tc>
+          <w:tcPr>
+            <w:tcW w:w="2765" w:type="dxa"/>
+          </w:tcPr>
+          <w:p>
+            <w:pPr>
+              <w:jc w:val="right"/>
+              <w:rPr>
+                <w:rFonts w:hint="eastAsia"/>
+                <w:szCs w:val="24"/>
+              </w:rPr>
+            </w:pPr>
+            <w:r>
+              <w:rPr>
+                <w:rFonts w:hint="eastAsia"/>
+                <w:szCs w:val="24"/>
+              </w:rPr>
+              <w:t>0</w:t>
+            </w:r>
+          </w:p>
+        </w:tc>
+        <w:tc>
+          <w:tcPr>
+            <w:tcW w:w="2766" w:type="dxa"/>
+          </w:tcPr>
+          <w:p>
+            <w:pPr>
+              <w:jc w:val="right"/>
+              <w:rPr>
+                <w:rFonts w:hint="eastAsia"/>
+                <w:szCs w:val="24"/>
+              </w:rPr>
+            </w:pPr>
+            <w:r>
+              <w:rPr>
+                <w:rFonts w:hint="eastAsia"/>
+                <w:szCs w:val="24"/>
+              </w:rPr>
+              <w:t>0</w:t>
+            </w:r>
+          </w:p>
+        </w:tc>
+      </w:tr>
+    </w:tbl>
     <w:p>
       <w:pPr>
         <w:rPr>
           <w:rFonts w:hint="eastAsia"/>
-          <w:color w:val="FF0000"/>
+          <w:szCs w:val="24"/>
+        </w:rPr>
+      </w:pPr>
+      <w:r>
+        <w:rPr>
+          <w:szCs w:val="24"/>
+        </w:rPr>
+        <w:t xml:space="preserve">Distribution of stress along </w:t>
+      </w:r>
+      <m:oMath>
+        <m:r>
+          <w:rPr>
+            <w:rFonts w:ascii="Cambria Math" w:hAnsi="Cambria Math"/>
+            <w:szCs w:val="24"/>
+          </w:rPr>
+          <m:t>x</m:t>
+        </m:r>
+      </m:oMath>
+      <w:r>
+        <w:rPr>
+          <w:rFonts w:hint="eastAsia"/>
+          <w:szCs w:val="24"/>
+        </w:rPr>
+        <w:t>-</w:t>
+      </w:r>
+      <w:r>
+        <w:rPr>
+          <w:szCs w:val="24"/>
+        </w:rPr>
+        <w:t>axis of circle:</w:t>
+      </w:r>
+    </w:p>
+    <w:p>
+      <w:pPr>
+        <w:jc w:val="center"/>
+        <w:rPr>
+          <w:szCs w:val="24"/>
+        </w:rPr>
+      </w:pPr>
+      <w:r>
+        <w:rPr>
+          <w:rFonts w:hint="eastAsia"/>
+          <w:noProof/>
+          <w:szCs w:val="24"/>
+        </w:rPr>
+        <w:drawing>
+          <wp:inline distT="0" distB="0" distL="0" distR="0" wp14:anchorId="2E1A2DAE" wp14:editId="572B3195">
+            <wp:extent cx="4124325" cy="3595756"/>
+            <wp:effectExtent l="0" t="0" r="0" b="5080"/>
+            <wp:docPr id="2" name="圖片 2"/>
+            <wp:cNvGraphicFramePr>
+              <a:graphicFrameLocks xmlns:a="http://schemas.openxmlformats.org/drawingml/2006/main" noChangeAspect="1"/>
+            </wp:cNvGraphicFramePr>
+            <a:graphic xmlns:a="http://schemas.openxmlformats.org/drawingml/2006/main">
+              <a:graphicData uri="http://schemas.openxmlformats.org/drawingml/2006/picture">
+                <pic:pic xmlns:pic="http://schemas.openxmlformats.org/drawingml/2006/picture">
+                  <pic:nvPicPr>
+                    <pic:cNvPr id="0" name="Picture 1"/>
+                    <pic:cNvPicPr>
+                      <a:picLocks noChangeAspect="1" noChangeArrowheads="1"/>
+                    </pic:cNvPicPr>
+                  </pic:nvPicPr>
+                  <pic:blipFill rotWithShape="1">
+                    <a:blip r:embed="rId6" cstate="print">
+                      <a:extLst>
+                        <a:ext uri="{28A0092B-C50C-407E-A947-70E740481C1C}">
+                          <a14:useLocalDpi xmlns:a14="http://schemas.microsoft.com/office/drawing/2010/main" val="0"/>
+                        </a:ext>
+                      </a:extLst>
+                    </a:blip>
+                    <a:srcRect t="4878" b="29675"/>
+                    <a:stretch/>
+                  </pic:blipFill>
+                  <pic:spPr bwMode="auto">
+                    <a:xfrm>
+                      <a:off x="0" y="0"/>
+                      <a:ext cx="4143764" cy="3612704"/>
+                    </a:xfrm>
+                    <a:prstGeom prst="rect">
+                      <a:avLst/>
+                    </a:prstGeom>
+                    <a:noFill/>
+                    <a:ln>
+                      <a:noFill/>
+                    </a:ln>
+                    <a:extLst>
+                      <a:ext uri="{53640926-AAD7-44D8-BBD7-CCE9431645EC}">
+                        <a14:shadowObscured xmlns:a14="http://schemas.microsoft.com/office/drawing/2010/main"/>
+                      </a:ext>
+                    </a:extLst>
+                  </pic:spPr>
+                </pic:pic>
+              </a:graphicData>
+            </a:graphic>
+          </wp:inline>
+        </w:drawing>
+      </w:r>
+    </w:p>
+    <w:p>
+      <w:pPr>
+        <w:widowControl/>
+        <w:rPr>
+          <w:szCs w:val="24"/>
+        </w:rPr>
+      </w:pPr>
+      <w:r>
+        <w:rPr>
+          <w:szCs w:val="24"/>
+        </w:rPr>
+        <w:br w:type="page"/>
+      </w:r>
+    </w:p>
+    <w:p>
+      <w:pPr>
+        <w:rPr>
+          <w:rFonts w:hint="eastAsia"/>
           <w:szCs w:val="24"/>
         </w:rPr>
       </w:pPr>
@@ -1057,6 +2647,32 @@
     <w:semiHidden/>
     <w:unhideWhenUsed/>
   </w:style>
+  <w:style w:type="table" w:styleId="a3">
+    <w:name w:val="Table Grid"/>
+    <w:basedOn w:val="a1"/>
+    <w:uiPriority w:val="39"/>
+    <w:rsid w:val="00881B03"/>
+    <w:tblPr>
+      <w:tblBorders>
+        <w:top w:val="single" w:sz="4" w:space="0" w:color="auto"/>
+        <w:left w:val="single" w:sz="4" w:space="0" w:color="auto"/>
+        <w:bottom w:val="single" w:sz="4" w:space="0" w:color="auto"/>
+        <w:right w:val="single" w:sz="4" w:space="0" w:color="auto"/>
+        <w:insideH w:val="single" w:sz="4" w:space="0" w:color="auto"/>
+        <w:insideV w:val="single" w:sz="4" w:space="0" w:color="auto"/>
+      </w:tblBorders>
+    </w:tblPr>
+  </w:style>
+  <w:style w:type="character" w:styleId="a4">
+    <w:name w:val="Placeholder Text"/>
+    <w:basedOn w:val="a0"/>
+    <w:uiPriority w:val="99"/>
+    <w:semiHidden/>
+    <w:rsid w:val="00881B03"/>
+    <w:rPr>
+      <w:color w:val="808080"/>
+    </w:rPr>
+  </w:style>
 </w:styles>
 </file>
 
@@ -1259,4 +2875,16 @@
     </a:ext>
   </a:extLst>
 </a:theme>
+</file>
+
+<file path=customXml/item1.xml><?xml version="1.0" encoding="utf-8"?>
+<b:Sources xmlns:b="http://schemas.openxmlformats.org/officeDocument/2006/bibliography" xmlns="http://schemas.openxmlformats.org/officeDocument/2006/bibliography" SelectedStyle="\APASixthEditionOfficeOnline.xsl" StyleName="APA" Version="6"/>
+</file>
+
+<file path=customXml/itemProps1.xml><?xml version="1.0" encoding="utf-8"?>
+<ds:datastoreItem xmlns:ds="http://schemas.openxmlformats.org/officeDocument/2006/customXml" ds:itemID="{3202CBBC-C9F5-465D-BCDF-D36D737A62DC}">
+  <ds:schemaRefs>
+    <ds:schemaRef ds:uri="http://schemas.openxmlformats.org/officeDocument/2006/bibliography"/>
+  </ds:schemaRefs>
+</ds:datastoreItem>
 </file>
</xml_diff>

<commit_message>
vault backup: 2022-11-16 21:15:03
</commit_message>
<xml_diff>
--- a/Mechanical Engineering Laboratory/光彈結報.docx
+++ b/Mechanical Engineering Laboratory/光彈結報.docx
@@ -51,13 +51,23 @@
           <w:szCs w:val="32"/>
         </w:rPr>
       </w:pPr>
+      <w:proofErr w:type="gramStart"/>
       <w:r>
         <w:rPr>
           <w:rFonts w:hint="eastAsia"/>
           <w:sz w:val="36"/>
           <w:szCs w:val="32"/>
         </w:rPr>
-        <w:t>光彈應力分析</w:t>
+        <w:t>光彈應力</w:t>
+      </w:r>
+      <w:proofErr w:type="gramEnd"/>
+      <w:r>
+        <w:rPr>
+          <w:rFonts w:hint="eastAsia"/>
+          <w:sz w:val="36"/>
+          <w:szCs w:val="32"/>
+        </w:rPr>
+        <w:t>分析</w:t>
       </w:r>
     </w:p>
     <w:p>
@@ -110,9 +120,6 @@
     <w:p>
       <w:pPr>
         <w:jc w:val="center"/>
-        <w:rPr>
-          <w:rFonts w:hint="eastAsia"/>
-        </w:rPr>
       </w:pPr>
       <w:r>
         <w:rPr>
@@ -172,11 +179,19 @@
       <w:r>
         <w:t>109611066</w:t>
       </w:r>
-      <w:r>
-        <w:rPr>
-          <w:rFonts w:hint="eastAsia"/>
-        </w:rPr>
-        <w:t>吳典謀、</w:t>
+      <w:proofErr w:type="gramStart"/>
+      <w:r>
+        <w:rPr>
+          <w:rFonts w:hint="eastAsia"/>
+        </w:rPr>
+        <w:t>吳典謀</w:t>
+      </w:r>
+      <w:proofErr w:type="gramEnd"/>
+      <w:r>
+        <w:rPr>
+          <w:rFonts w:hint="eastAsia"/>
+        </w:rPr>
+        <w:t>、</w:t>
       </w:r>
       <w:r>
         <w:t>109611064</w:t>
@@ -190,11 +205,19 @@
       <w:r>
         <w:t>109611062</w:t>
       </w:r>
-      <w:r>
-        <w:rPr>
-          <w:rFonts w:hint="eastAsia"/>
-        </w:rPr>
-        <w:t>林旅翔、</w:t>
+      <w:proofErr w:type="gramStart"/>
+      <w:r>
+        <w:rPr>
+          <w:rFonts w:hint="eastAsia"/>
+        </w:rPr>
+        <w:t>林旅翔</w:t>
+      </w:r>
+      <w:proofErr w:type="gramEnd"/>
+      <w:r>
+        <w:rPr>
+          <w:rFonts w:hint="eastAsia"/>
+        </w:rPr>
+        <w:t>、</w:t>
       </w:r>
       <w:r>
         <w:t>109611026</w:t>
@@ -274,28 +297,44 @@
           <w:rFonts w:hint="eastAsia"/>
           <w:szCs w:val="24"/>
         </w:rPr>
-        <w:t>的影響產生不同顏色。根據不同顏色，我們可以量測應力主軸以及他的差值。</w:t>
+        <w:t>的影響產生不同顏色。根據不同顏色，我們可以量測應力主軸以及他</w:t>
+      </w:r>
+      <w:proofErr w:type="gramStart"/>
+      <w:r>
+        <w:rPr>
+          <w:rFonts w:hint="eastAsia"/>
+          <w:szCs w:val="24"/>
+        </w:rPr>
+        <w:t>的差值</w:t>
+      </w:r>
+      <w:proofErr w:type="gramEnd"/>
+      <w:r>
+        <w:rPr>
+          <w:rFonts w:hint="eastAsia"/>
+          <w:szCs w:val="24"/>
+        </w:rPr>
+        <w:t>。</w:t>
       </w:r>
     </w:p>
     <w:p>
       <w:pPr>
         <w:rPr>
-          <w:sz w:val="32"/>
-          <w:szCs w:val="32"/>
+          <w:sz w:val="36"/>
+          <w:szCs w:val="36"/>
         </w:rPr>
       </w:pPr>
       <w:r>
         <w:rPr>
-          <w:sz w:val="32"/>
-          <w:szCs w:val="32"/>
+          <w:sz w:val="36"/>
+          <w:szCs w:val="36"/>
         </w:rPr>
         <w:t xml:space="preserve">2. </w:t>
       </w:r>
       <w:r>
         <w:rPr>
           <w:rFonts w:hint="eastAsia"/>
-          <w:sz w:val="32"/>
-          <w:szCs w:val="32"/>
+          <w:sz w:val="36"/>
+          <w:szCs w:val="36"/>
         </w:rPr>
         <w:t>實驗器材</w:t>
       </w:r>
@@ -339,12 +378,21 @@
         </w:rPr>
         <w:t xml:space="preserve">. </w:t>
       </w:r>
+      <w:proofErr w:type="gramStart"/>
       <w:r>
         <w:rPr>
           <w:rFonts w:hint="eastAsia"/>
           <w:szCs w:val="24"/>
         </w:rPr>
-        <w:t>光彈試片</w:t>
+        <w:t>光彈試</w:t>
+      </w:r>
+      <w:proofErr w:type="gramEnd"/>
+      <w:r>
+        <w:rPr>
+          <w:rFonts w:hint="eastAsia"/>
+          <w:szCs w:val="24"/>
+        </w:rPr>
+        <w:t>片</w:t>
       </w:r>
     </w:p>
     <w:p>
@@ -383,7 +431,6 @@
     <w:p>
       <w:pPr>
         <w:rPr>
-          <w:rFonts w:hint="eastAsia"/>
           <w:szCs w:val="24"/>
         </w:rPr>
       </w:pPr>
@@ -417,30 +464,30 @@
     <w:p>
       <w:pPr>
         <w:rPr>
-          <w:sz w:val="32"/>
-          <w:szCs w:val="32"/>
+          <w:sz w:val="36"/>
+          <w:szCs w:val="36"/>
         </w:rPr>
       </w:pPr>
       <w:r>
         <w:rPr>
           <w:rFonts w:hint="eastAsia"/>
-          <w:sz w:val="32"/>
-          <w:szCs w:val="32"/>
+          <w:sz w:val="36"/>
+          <w:szCs w:val="36"/>
         </w:rPr>
         <w:t>3</w:t>
       </w:r>
       <w:r>
         <w:rPr>
-          <w:sz w:val="32"/>
-          <w:szCs w:val="32"/>
+          <w:sz w:val="36"/>
+          <w:szCs w:val="36"/>
         </w:rPr>
         <w:t xml:space="preserve">. </w:t>
       </w:r>
       <w:r>
         <w:rPr>
           <w:rFonts w:hint="eastAsia"/>
-          <w:sz w:val="32"/>
-          <w:szCs w:val="32"/>
+          <w:sz w:val="36"/>
+          <w:szCs w:val="36"/>
         </w:rPr>
         <w:t>實驗結果</w:t>
       </w:r>
@@ -448,87 +495,16 @@
     <w:p>
       <w:pPr>
         <w:rPr>
-          <w:szCs w:val="24"/>
+          <w:sz w:val="32"/>
+          <w:szCs w:val="32"/>
         </w:rPr>
       </w:pPr>
       <w:r>
         <w:rPr>
-          <w:szCs w:val="24"/>
-        </w:rPr>
-        <w:drawing>
-          <wp:inline distT="0" distB="0" distL="0" distR="0" wp14:anchorId="1C97A85C" wp14:editId="5212631F">
-            <wp:extent cx="3054350" cy="2917295"/>
-            <wp:effectExtent l="0" t="0" r="0" b="0"/>
-            <wp:docPr id="1" name="圖片 1"/>
-            <wp:cNvGraphicFramePr>
-              <a:graphicFrameLocks xmlns:a="http://schemas.openxmlformats.org/drawingml/2006/main" noChangeAspect="1"/>
-            </wp:cNvGraphicFramePr>
-            <a:graphic xmlns:a="http://schemas.openxmlformats.org/drawingml/2006/main">
-              <a:graphicData uri="http://schemas.openxmlformats.org/drawingml/2006/picture">
-                <pic:pic xmlns:pic="http://schemas.openxmlformats.org/drawingml/2006/picture">
-                  <pic:nvPicPr>
-                    <pic:cNvPr id="1" name=""/>
-                    <pic:cNvPicPr/>
-                  </pic:nvPicPr>
-                  <pic:blipFill>
-                    <a:blip r:embed="rId5"/>
-                    <a:stretch>
-                      <a:fillRect/>
-                    </a:stretch>
-                  </pic:blipFill>
-                  <pic:spPr>
-                    <a:xfrm>
-                      <a:off x="0" y="0"/>
-                      <a:ext cx="3058594" cy="2921348"/>
-                    </a:xfrm>
-                    <a:prstGeom prst="rect">
-                      <a:avLst/>
-                    </a:prstGeom>
-                  </pic:spPr>
-                </pic:pic>
-              </a:graphicData>
-            </a:graphic>
-          </wp:inline>
-        </w:drawing>
-      </w:r>
-    </w:p>
-    <w:p>
-      <w:pPr>
-        <w:rPr>
-          <w:color w:val="FF0000"/>
-          <w:szCs w:val="24"/>
-        </w:rPr>
-      </w:pPr>
-      <w:r>
-        <w:rPr>
-          <w:rFonts w:hint="eastAsia"/>
-          <w:color w:val="FF0000"/>
-          <w:szCs w:val="24"/>
-        </w:rPr>
-        <w:t>T</w:t>
-      </w:r>
-      <w:r>
-        <w:rPr>
-          <w:color w:val="FF0000"/>
-          <w:szCs w:val="24"/>
-        </w:rPr>
-        <w:t>ODO</w:t>
-      </w:r>
-    </w:p>
-    <w:p>
-      <w:pPr>
-        <w:widowControl/>
-        <w:rPr>
-          <w:color w:val="FF0000"/>
-          <w:szCs w:val="24"/>
-        </w:rPr>
-      </w:pPr>
-      <w:r>
-        <w:rPr>
-          <w:color w:val="FF0000"/>
-          <w:szCs w:val="24"/>
-        </w:rPr>
-        <w:br w:type="page"/>
+          <w:sz w:val="32"/>
+          <w:szCs w:val="32"/>
+        </w:rPr>
+        <w:t>3.1 Circle</w:t>
       </w:r>
     </w:p>
     <w:tbl>
@@ -552,16 +528,14 @@
             <w:pPr>
               <w:jc w:val="center"/>
               <w:rPr>
-                <w:rFonts w:hint="eastAsia"/>
-                <w:szCs w:val="24"/>
-              </w:rPr>
-            </w:pPr>
-            <w:r>
-              <w:rPr>
-                <w:rFonts w:hint="eastAsia"/>
-                <w:szCs w:val="24"/>
-              </w:rPr>
-              <w:lastRenderedPageBreak/>
+                <w:szCs w:val="24"/>
+              </w:rPr>
+            </w:pPr>
+            <w:r>
+              <w:rPr>
+                <w:rFonts w:hint="eastAsia"/>
+                <w:szCs w:val="24"/>
+              </w:rPr>
               <w:t>I</w:t>
             </w:r>
             <w:r>
@@ -581,7 +555,6 @@
           <w:p>
             <w:pPr>
               <w:rPr>
-                <w:rFonts w:hint="eastAsia"/>
                 <w:szCs w:val="24"/>
               </w:rPr>
             </w:pPr>
@@ -607,7 +580,6 @@
           <w:p>
             <w:pPr>
               <w:rPr>
-                <w:rFonts w:hint="eastAsia"/>
                 <w:szCs w:val="24"/>
               </w:rPr>
             </w:pPr>
@@ -633,10 +605,10 @@
           <w:p>
             <w:pPr>
               <w:rPr>
-                <w:rFonts w:hint="eastAsia"/>
-                <w:szCs w:val="24"/>
-              </w:rPr>
-            </w:pPr>
+                <w:szCs w:val="24"/>
+              </w:rPr>
+            </w:pPr>
+            <w:proofErr w:type="gramStart"/>
             <w:r>
               <w:rPr>
                 <w:rFonts w:hint="eastAsia"/>
@@ -648,7 +620,14 @@
               <w:rPr>
                 <w:szCs w:val="24"/>
               </w:rPr>
-              <w:t>tress(MN/</w:t>
+              <w:t>tress(</w:t>
+            </w:r>
+            <w:proofErr w:type="gramEnd"/>
+            <w:r>
+              <w:rPr>
+                <w:szCs w:val="24"/>
+              </w:rPr>
+              <w:t>MN/</w:t>
             </w:r>
             <m:oMath>
               <m:sSup>
@@ -708,7 +687,6 @@
             <w:pPr>
               <w:jc w:val="right"/>
               <w:rPr>
-                <w:rFonts w:hint="eastAsia"/>
                 <w:szCs w:val="24"/>
               </w:rPr>
             </w:pPr>
@@ -735,7 +713,6 @@
             <w:pPr>
               <w:jc w:val="right"/>
               <w:rPr>
-                <w:rFonts w:hint="eastAsia"/>
                 <w:szCs w:val="24"/>
               </w:rPr>
             </w:pPr>
@@ -756,7 +733,6 @@
             <w:pPr>
               <w:jc w:val="right"/>
               <w:rPr>
-                <w:rFonts w:hint="eastAsia"/>
                 <w:szCs w:val="24"/>
               </w:rPr>
             </w:pPr>
@@ -779,7 +755,6 @@
             <w:pPr>
               <w:jc w:val="right"/>
               <w:rPr>
-                <w:rFonts w:hint="eastAsia"/>
                 <w:szCs w:val="24"/>
               </w:rPr>
             </w:pPr>
@@ -806,7 +781,6 @@
             <w:pPr>
               <w:jc w:val="right"/>
               <w:rPr>
-                <w:rFonts w:hint="eastAsia"/>
                 <w:szCs w:val="24"/>
               </w:rPr>
             </w:pPr>
@@ -833,7 +807,6 @@
             <w:pPr>
               <w:jc w:val="right"/>
               <w:rPr>
-                <w:rFonts w:hint="eastAsia"/>
                 <w:szCs w:val="24"/>
               </w:rPr>
             </w:pPr>
@@ -862,7 +835,6 @@
             <w:pPr>
               <w:jc w:val="right"/>
               <w:rPr>
-                <w:rFonts w:hint="eastAsia"/>
                 <w:szCs w:val="24"/>
               </w:rPr>
             </w:pPr>
@@ -889,7 +861,6 @@
             <w:pPr>
               <w:jc w:val="right"/>
               <w:rPr>
-                <w:rFonts w:hint="eastAsia"/>
                 <w:szCs w:val="24"/>
               </w:rPr>
             </w:pPr>
@@ -916,7 +887,6 @@
             <w:pPr>
               <w:jc w:val="right"/>
               <w:rPr>
-                <w:rFonts w:hint="eastAsia"/>
                 <w:szCs w:val="24"/>
               </w:rPr>
             </w:pPr>
@@ -945,7 +915,6 @@
             <w:pPr>
               <w:jc w:val="right"/>
               <w:rPr>
-                <w:rFonts w:hint="eastAsia"/>
                 <w:szCs w:val="24"/>
               </w:rPr>
             </w:pPr>
@@ -972,7 +941,6 @@
             <w:pPr>
               <w:jc w:val="right"/>
               <w:rPr>
-                <w:rFonts w:hint="eastAsia"/>
                 <w:szCs w:val="24"/>
               </w:rPr>
             </w:pPr>
@@ -999,7 +967,6 @@
             <w:pPr>
               <w:jc w:val="right"/>
               <w:rPr>
-                <w:rFonts w:hint="eastAsia"/>
                 <w:szCs w:val="24"/>
               </w:rPr>
             </w:pPr>
@@ -1028,7 +995,6 @@
             <w:pPr>
               <w:jc w:val="right"/>
               <w:rPr>
-                <w:rFonts w:hint="eastAsia"/>
                 <w:szCs w:val="24"/>
               </w:rPr>
             </w:pPr>
@@ -1055,7 +1021,6 @@
             <w:pPr>
               <w:jc w:val="right"/>
               <w:rPr>
-                <w:rFonts w:hint="eastAsia"/>
                 <w:szCs w:val="24"/>
               </w:rPr>
             </w:pPr>
@@ -1082,7 +1047,6 @@
             <w:pPr>
               <w:jc w:val="right"/>
               <w:rPr>
-                <w:rFonts w:hint="eastAsia"/>
                 <w:szCs w:val="24"/>
               </w:rPr>
             </w:pPr>
@@ -1111,7 +1075,6 @@
             <w:pPr>
               <w:jc w:val="right"/>
               <w:rPr>
-                <w:rFonts w:hint="eastAsia"/>
                 <w:szCs w:val="24"/>
               </w:rPr>
             </w:pPr>
@@ -1138,7 +1101,6 @@
             <w:pPr>
               <w:jc w:val="right"/>
               <w:rPr>
-                <w:rFonts w:hint="eastAsia"/>
                 <w:szCs w:val="24"/>
               </w:rPr>
             </w:pPr>
@@ -1159,7 +1121,6 @@
             <w:pPr>
               <w:jc w:val="right"/>
               <w:rPr>
-                <w:rFonts w:hint="eastAsia"/>
                 <w:szCs w:val="24"/>
               </w:rPr>
             </w:pPr>
@@ -1188,7 +1149,6 @@
             <w:pPr>
               <w:jc w:val="right"/>
               <w:rPr>
-                <w:rFonts w:hint="eastAsia"/>
                 <w:szCs w:val="24"/>
               </w:rPr>
             </w:pPr>
@@ -1215,7 +1175,6 @@
             <w:pPr>
               <w:jc w:val="right"/>
               <w:rPr>
-                <w:rFonts w:hint="eastAsia"/>
                 <w:szCs w:val="24"/>
               </w:rPr>
             </w:pPr>
@@ -1242,7 +1201,6 @@
             <w:pPr>
               <w:jc w:val="right"/>
               <w:rPr>
-                <w:rFonts w:hint="eastAsia"/>
                 <w:szCs w:val="24"/>
               </w:rPr>
             </w:pPr>
@@ -1271,7 +1229,6 @@
             <w:pPr>
               <w:jc w:val="right"/>
               <w:rPr>
-                <w:rFonts w:hint="eastAsia"/>
                 <w:szCs w:val="24"/>
               </w:rPr>
             </w:pPr>
@@ -1298,7 +1255,6 @@
             <w:pPr>
               <w:jc w:val="right"/>
               <w:rPr>
-                <w:rFonts w:hint="eastAsia"/>
                 <w:szCs w:val="24"/>
               </w:rPr>
             </w:pPr>
@@ -1319,7 +1275,6 @@
             <w:pPr>
               <w:jc w:val="right"/>
               <w:rPr>
-                <w:rFonts w:hint="eastAsia"/>
                 <w:szCs w:val="24"/>
               </w:rPr>
             </w:pPr>
@@ -1348,7 +1303,6 @@
             <w:pPr>
               <w:jc w:val="right"/>
               <w:rPr>
-                <w:rFonts w:hint="eastAsia"/>
                 <w:szCs w:val="24"/>
               </w:rPr>
             </w:pPr>
@@ -1369,7 +1323,6 @@
             <w:pPr>
               <w:jc w:val="right"/>
               <w:rPr>
-                <w:rFonts w:hint="eastAsia"/>
                 <w:szCs w:val="24"/>
               </w:rPr>
             </w:pPr>
@@ -1396,7 +1349,6 @@
             <w:pPr>
               <w:jc w:val="right"/>
               <w:rPr>
-                <w:rFonts w:hint="eastAsia"/>
                 <w:szCs w:val="24"/>
               </w:rPr>
             </w:pPr>
@@ -1425,7 +1377,6 @@
             <w:pPr>
               <w:jc w:val="right"/>
               <w:rPr>
-                <w:rFonts w:hint="eastAsia"/>
                 <w:szCs w:val="24"/>
               </w:rPr>
             </w:pPr>
@@ -1446,7 +1397,6 @@
             <w:pPr>
               <w:jc w:val="right"/>
               <w:rPr>
-                <w:rFonts w:hint="eastAsia"/>
                 <w:szCs w:val="24"/>
               </w:rPr>
             </w:pPr>
@@ -1473,7 +1423,6 @@
             <w:pPr>
               <w:jc w:val="right"/>
               <w:rPr>
-                <w:rFonts w:hint="eastAsia"/>
                 <w:szCs w:val="24"/>
               </w:rPr>
             </w:pPr>
@@ -1502,7 +1451,6 @@
             <w:pPr>
               <w:jc w:val="right"/>
               <w:rPr>
-                <w:rFonts w:hint="eastAsia"/>
                 <w:szCs w:val="24"/>
               </w:rPr>
             </w:pPr>
@@ -1529,7 +1477,6 @@
             <w:pPr>
               <w:jc w:val="right"/>
               <w:rPr>
-                <w:rFonts w:hint="eastAsia"/>
                 <w:szCs w:val="24"/>
               </w:rPr>
             </w:pPr>
@@ -1556,7 +1503,6 @@
             <w:pPr>
               <w:jc w:val="right"/>
               <w:rPr>
-                <w:rFonts w:hint="eastAsia"/>
                 <w:szCs w:val="24"/>
               </w:rPr>
             </w:pPr>
@@ -1585,7 +1531,6 @@
             <w:pPr>
               <w:jc w:val="right"/>
               <w:rPr>
-                <w:rFonts w:hint="eastAsia"/>
                 <w:szCs w:val="24"/>
               </w:rPr>
             </w:pPr>
@@ -1612,7 +1557,6 @@
             <w:pPr>
               <w:jc w:val="right"/>
               <w:rPr>
-                <w:rFonts w:hint="eastAsia"/>
                 <w:szCs w:val="24"/>
               </w:rPr>
             </w:pPr>
@@ -1633,7 +1577,6 @@
             <w:pPr>
               <w:jc w:val="right"/>
               <w:rPr>
-                <w:rFonts w:hint="eastAsia"/>
                 <w:szCs w:val="24"/>
               </w:rPr>
             </w:pPr>
@@ -1662,7 +1605,6 @@
             <w:pPr>
               <w:jc w:val="right"/>
               <w:rPr>
-                <w:rFonts w:hint="eastAsia"/>
                 <w:szCs w:val="24"/>
               </w:rPr>
             </w:pPr>
@@ -1689,7 +1631,6 @@
             <w:pPr>
               <w:jc w:val="right"/>
               <w:rPr>
-                <w:rFonts w:hint="eastAsia"/>
                 <w:szCs w:val="24"/>
               </w:rPr>
             </w:pPr>
@@ -1716,7 +1657,6 @@
             <w:pPr>
               <w:jc w:val="right"/>
               <w:rPr>
-                <w:rFonts w:hint="eastAsia"/>
                 <w:szCs w:val="24"/>
               </w:rPr>
             </w:pPr>
@@ -1745,15 +1685,15 @@
             <w:pPr>
               <w:jc w:val="right"/>
               <w:rPr>
-                <w:rFonts w:hint="eastAsia"/>
-                <w:szCs w:val="24"/>
-              </w:rPr>
-            </w:pPr>
-            <w:r>
-              <w:rPr>
-                <w:rFonts w:hint="eastAsia"/>
-                <w:szCs w:val="24"/>
-              </w:rPr>
+                <w:szCs w:val="24"/>
+              </w:rPr>
+            </w:pPr>
+            <w:r>
+              <w:rPr>
+                <w:rFonts w:hint="eastAsia"/>
+                <w:szCs w:val="24"/>
+              </w:rPr>
+              <w:lastRenderedPageBreak/>
               <w:t>2</w:t>
             </w:r>
             <w:r>
@@ -1772,7 +1712,6 @@
             <w:pPr>
               <w:jc w:val="right"/>
               <w:rPr>
-                <w:rFonts w:hint="eastAsia"/>
                 <w:szCs w:val="24"/>
               </w:rPr>
             </w:pPr>
@@ -1799,7 +1738,6 @@
             <w:pPr>
               <w:jc w:val="right"/>
               <w:rPr>
-                <w:rFonts w:hint="eastAsia"/>
                 <w:szCs w:val="24"/>
               </w:rPr>
             </w:pPr>
@@ -1828,7 +1766,6 @@
             <w:pPr>
               <w:jc w:val="right"/>
               <w:rPr>
-                <w:rFonts w:hint="eastAsia"/>
                 <w:szCs w:val="24"/>
               </w:rPr>
             </w:pPr>
@@ -1855,7 +1792,6 @@
             <w:pPr>
               <w:jc w:val="right"/>
               <w:rPr>
-                <w:rFonts w:hint="eastAsia"/>
                 <w:szCs w:val="24"/>
               </w:rPr>
             </w:pPr>
@@ -1882,7 +1818,6 @@
             <w:pPr>
               <w:jc w:val="right"/>
               <w:rPr>
-                <w:rFonts w:hint="eastAsia"/>
                 <w:szCs w:val="24"/>
               </w:rPr>
             </w:pPr>
@@ -1911,7 +1846,6 @@
             <w:pPr>
               <w:jc w:val="right"/>
               <w:rPr>
-                <w:rFonts w:hint="eastAsia"/>
                 <w:szCs w:val="24"/>
               </w:rPr>
             </w:pPr>
@@ -1938,7 +1872,6 @@
             <w:pPr>
               <w:jc w:val="right"/>
               <w:rPr>
-                <w:rFonts w:hint="eastAsia"/>
                 <w:szCs w:val="24"/>
               </w:rPr>
             </w:pPr>
@@ -1965,7 +1898,6 @@
             <w:pPr>
               <w:jc w:val="right"/>
               <w:rPr>
-                <w:rFonts w:hint="eastAsia"/>
                 <w:szCs w:val="24"/>
               </w:rPr>
             </w:pPr>
@@ -1994,7 +1926,6 @@
             <w:pPr>
               <w:jc w:val="right"/>
               <w:rPr>
-                <w:rFonts w:hint="eastAsia"/>
                 <w:szCs w:val="24"/>
               </w:rPr>
             </w:pPr>
@@ -2021,7 +1952,6 @@
             <w:pPr>
               <w:jc w:val="right"/>
               <w:rPr>
-                <w:rFonts w:hint="eastAsia"/>
                 <w:szCs w:val="24"/>
               </w:rPr>
             </w:pPr>
@@ -2042,7 +1972,6 @@
             <w:pPr>
               <w:jc w:val="right"/>
               <w:rPr>
-                <w:rFonts w:hint="eastAsia"/>
                 <w:szCs w:val="24"/>
               </w:rPr>
             </w:pPr>
@@ -2060,7 +1989,6 @@
     <w:p>
       <w:pPr>
         <w:rPr>
-          <w:rFonts w:hint="eastAsia"/>
           <w:szCs w:val="24"/>
         </w:rPr>
       </w:pPr>
@@ -2124,7 +2052,7 @@
                     </pic:cNvPicPr>
                   </pic:nvPicPr>
                   <pic:blipFill rotWithShape="1">
-                    <a:blip r:embed="rId6" cstate="print">
+                    <a:blip r:embed="rId5" cstate="print">
                       <a:extLst>
                         <a:ext uri="{28A0092B-C50C-407E-A947-70E740481C1C}">
                           <a14:useLocalDpi xmlns:a14="http://schemas.microsoft.com/office/drawing/2010/main" val="0"/>
@@ -2161,22 +2089,551 @@
     </w:p>
     <w:p>
       <w:pPr>
-        <w:widowControl/>
-        <w:rPr>
-          <w:szCs w:val="24"/>
+        <w:rPr>
+          <w:sz w:val="32"/>
+          <w:szCs w:val="32"/>
         </w:rPr>
       </w:pPr>
       <w:r>
         <w:rPr>
-          <w:szCs w:val="24"/>
-        </w:rPr>
-        <w:br w:type="page"/>
+          <w:rFonts w:hint="eastAsia"/>
+          <w:sz w:val="32"/>
+          <w:szCs w:val="32"/>
+        </w:rPr>
+        <w:t>3</w:t>
+      </w:r>
+      <w:r>
+        <w:rPr>
+          <w:sz w:val="32"/>
+          <w:szCs w:val="32"/>
+        </w:rPr>
+        <w:t>.2. Beam with a Center Hole</w:t>
       </w:r>
     </w:p>
     <w:p>
       <w:pPr>
         <w:rPr>
           <w:rFonts w:hint="eastAsia"/>
+          <w:szCs w:val="24"/>
+        </w:rPr>
+      </w:pPr>
+    </w:p>
+    <w:tbl>
+      <w:tblPr>
+        <w:tblStyle w:val="a3"/>
+        <w:tblW w:w="0" w:type="auto"/>
+        <w:tblLook w:val="04A0" w:firstRow="1" w:lastRow="0" w:firstColumn="1" w:lastColumn="0" w:noHBand="0" w:noVBand="1"/>
+      </w:tblPr>
+      <w:tblGrid>
+        <w:gridCol w:w="2074"/>
+        <w:gridCol w:w="2074"/>
+        <w:gridCol w:w="2074"/>
+        <w:gridCol w:w="2074"/>
+      </w:tblGrid>
+      <w:tr>
+        <w:tc>
+          <w:tcPr>
+            <w:tcW w:w="2074" w:type="dxa"/>
+          </w:tcPr>
+          <w:p>
+            <w:pPr>
+              <w:rPr>
+                <w:rFonts w:hint="eastAsia"/>
+                <w:szCs w:val="24"/>
+              </w:rPr>
+            </w:pPr>
+            <w:r>
+              <w:rPr>
+                <w:rFonts w:hint="eastAsia"/>
+                <w:szCs w:val="24"/>
+              </w:rPr>
+              <w:t>N</w:t>
+            </w:r>
+            <w:r>
+              <w:rPr>
+                <w:szCs w:val="24"/>
+              </w:rPr>
+              <w:t xml:space="preserve"> (order)</w:t>
+            </w:r>
+          </w:p>
+        </w:tc>
+        <w:tc>
+          <w:tcPr>
+            <w:tcW w:w="2074" w:type="dxa"/>
+          </w:tcPr>
+          <w:p>
+            <w:pPr>
+              <w:rPr>
+                <w:rFonts w:hint="eastAsia"/>
+                <w:szCs w:val="24"/>
+              </w:rPr>
+            </w:pPr>
+            <w:r>
+              <w:rPr>
+                <w:rFonts w:hint="eastAsia"/>
+                <w:szCs w:val="24"/>
+              </w:rPr>
+              <w:t>S</w:t>
+            </w:r>
+            <w:r>
+              <w:rPr>
+                <w:szCs w:val="24"/>
+              </w:rPr>
+              <w:t>tress (MPa)</w:t>
+            </w:r>
+          </w:p>
+        </w:tc>
+        <w:tc>
+          <w:tcPr>
+            <w:tcW w:w="2074" w:type="dxa"/>
+          </w:tcPr>
+          <w:p>
+            <w:pPr>
+              <w:rPr>
+                <w:rFonts w:hint="eastAsia"/>
+                <w:szCs w:val="24"/>
+              </w:rPr>
+            </w:pPr>
+            <w:r>
+              <w:rPr>
+                <w:rFonts w:hint="eastAsia"/>
+                <w:szCs w:val="24"/>
+              </w:rPr>
+              <w:t>M</w:t>
+            </w:r>
+            <w:r>
+              <w:rPr>
+                <w:szCs w:val="24"/>
+              </w:rPr>
+              <w:t>ax Stress (MPa)</w:t>
+            </w:r>
+          </w:p>
+        </w:tc>
+        <w:tc>
+          <w:tcPr>
+            <w:tcW w:w="2074" w:type="dxa"/>
+          </w:tcPr>
+          <w:p>
+            <w:pPr>
+              <w:rPr>
+                <w:rFonts w:hint="eastAsia"/>
+                <w:szCs w:val="24"/>
+              </w:rPr>
+            </w:pPr>
+            <w:r>
+              <w:rPr>
+                <w:rFonts w:hint="eastAsia"/>
+                <w:szCs w:val="24"/>
+              </w:rPr>
+              <w:t>S</w:t>
+            </w:r>
+            <w:r>
+              <w:rPr>
+                <w:szCs w:val="24"/>
+              </w:rPr>
+              <w:t>CF</w:t>
+            </w:r>
+          </w:p>
+        </w:tc>
+      </w:tr>
+      <w:tr>
+        <w:tc>
+          <w:tcPr>
+            <w:tcW w:w="2074" w:type="dxa"/>
+          </w:tcPr>
+          <w:p>
+            <w:pPr>
+              <w:rPr>
+                <w:rFonts w:hint="eastAsia"/>
+                <w:szCs w:val="24"/>
+              </w:rPr>
+            </w:pPr>
+            <w:r>
+              <w:rPr>
+                <w:rFonts w:hint="eastAsia"/>
+                <w:szCs w:val="24"/>
+              </w:rPr>
+              <w:t>1</w:t>
+            </w:r>
+          </w:p>
+        </w:tc>
+        <w:tc>
+          <w:tcPr>
+            <w:tcW w:w="2074" w:type="dxa"/>
+          </w:tcPr>
+          <w:p>
+            <w:pPr>
+              <w:rPr>
+                <w:rFonts w:hint="eastAsia"/>
+                <w:szCs w:val="24"/>
+              </w:rPr>
+            </w:pPr>
+            <w:r>
+              <w:rPr>
+                <w:rFonts w:hint="eastAsia"/>
+                <w:szCs w:val="24"/>
+              </w:rPr>
+              <w:t>1</w:t>
+            </w:r>
+            <w:r>
+              <w:rPr>
+                <w:szCs w:val="24"/>
+              </w:rPr>
+              <w:t>.16</w:t>
+            </w:r>
+          </w:p>
+        </w:tc>
+        <w:tc>
+          <w:tcPr>
+            <w:tcW w:w="2074" w:type="dxa"/>
+          </w:tcPr>
+          <w:p>
+            <w:pPr>
+              <w:rPr>
+                <w:rFonts w:hint="eastAsia"/>
+                <w:szCs w:val="24"/>
+              </w:rPr>
+            </w:pPr>
+            <w:r>
+              <w:rPr>
+                <w:rFonts w:hint="eastAsia"/>
+                <w:szCs w:val="24"/>
+              </w:rPr>
+              <w:t>2</w:t>
+            </w:r>
+            <w:r>
+              <w:rPr>
+                <w:szCs w:val="24"/>
+              </w:rPr>
+              <w:t>.21</w:t>
+            </w:r>
+          </w:p>
+        </w:tc>
+        <w:tc>
+          <w:tcPr>
+            <w:tcW w:w="2074" w:type="dxa"/>
+          </w:tcPr>
+          <w:p>
+            <w:pPr>
+              <w:rPr>
+                <w:rFonts w:hint="eastAsia"/>
+                <w:szCs w:val="24"/>
+              </w:rPr>
+            </w:pPr>
+            <w:r>
+              <w:rPr>
+                <w:rFonts w:hint="eastAsia"/>
+                <w:szCs w:val="24"/>
+              </w:rPr>
+              <w:t>1</w:t>
+            </w:r>
+            <w:r>
+              <w:rPr>
+                <w:szCs w:val="24"/>
+              </w:rPr>
+              <w:t>.91</w:t>
+            </w:r>
+          </w:p>
+        </w:tc>
+      </w:tr>
+      <w:tr>
+        <w:tc>
+          <w:tcPr>
+            <w:tcW w:w="2074" w:type="dxa"/>
+          </w:tcPr>
+          <w:p>
+            <w:pPr>
+              <w:rPr>
+                <w:rFonts w:hint="eastAsia"/>
+                <w:szCs w:val="24"/>
+              </w:rPr>
+            </w:pPr>
+            <w:r>
+              <w:rPr>
+                <w:rFonts w:hint="eastAsia"/>
+                <w:szCs w:val="24"/>
+              </w:rPr>
+              <w:t>2</w:t>
+            </w:r>
+          </w:p>
+        </w:tc>
+        <w:tc>
+          <w:tcPr>
+            <w:tcW w:w="2074" w:type="dxa"/>
+          </w:tcPr>
+          <w:p>
+            <w:pPr>
+              <w:rPr>
+                <w:rFonts w:hint="eastAsia"/>
+                <w:szCs w:val="24"/>
+              </w:rPr>
+            </w:pPr>
+            <w:r>
+              <w:rPr>
+                <w:rFonts w:hint="eastAsia"/>
+                <w:szCs w:val="24"/>
+              </w:rPr>
+              <w:t>2</w:t>
+            </w:r>
+          </w:p>
+        </w:tc>
+        <w:tc>
+          <w:tcPr>
+            <w:tcW w:w="2074" w:type="dxa"/>
+          </w:tcPr>
+          <w:p>
+            <w:pPr>
+              <w:rPr>
+                <w:rFonts w:hint="eastAsia"/>
+                <w:szCs w:val="24"/>
+              </w:rPr>
+            </w:pPr>
+            <w:r>
+              <w:rPr>
+                <w:rFonts w:hint="eastAsia"/>
+                <w:szCs w:val="24"/>
+              </w:rPr>
+              <w:t>4</w:t>
+            </w:r>
+            <w:r>
+              <w:rPr>
+                <w:szCs w:val="24"/>
+              </w:rPr>
+              <w:t>.41</w:t>
+            </w:r>
+          </w:p>
+        </w:tc>
+        <w:tc>
+          <w:tcPr>
+            <w:tcW w:w="2074" w:type="dxa"/>
+          </w:tcPr>
+          <w:p>
+            <w:pPr>
+              <w:rPr>
+                <w:rFonts w:hint="eastAsia"/>
+                <w:szCs w:val="24"/>
+              </w:rPr>
+            </w:pPr>
+            <w:r>
+              <w:rPr>
+                <w:rFonts w:hint="eastAsia"/>
+                <w:szCs w:val="24"/>
+              </w:rPr>
+              <w:t>2</w:t>
+            </w:r>
+            <w:r>
+              <w:rPr>
+                <w:szCs w:val="24"/>
+              </w:rPr>
+              <w:t>.21</w:t>
+            </w:r>
+          </w:p>
+        </w:tc>
+      </w:tr>
+      <w:tr>
+        <w:tc>
+          <w:tcPr>
+            <w:tcW w:w="2074" w:type="dxa"/>
+          </w:tcPr>
+          <w:p>
+            <w:pPr>
+              <w:rPr>
+                <w:rFonts w:hint="eastAsia"/>
+                <w:szCs w:val="24"/>
+              </w:rPr>
+            </w:pPr>
+            <w:r>
+              <w:rPr>
+                <w:rFonts w:hint="eastAsia"/>
+                <w:szCs w:val="24"/>
+              </w:rPr>
+              <w:t>3</w:t>
+            </w:r>
+          </w:p>
+        </w:tc>
+        <w:tc>
+          <w:tcPr>
+            <w:tcW w:w="2074" w:type="dxa"/>
+          </w:tcPr>
+          <w:p>
+            <w:pPr>
+              <w:rPr>
+                <w:rFonts w:hint="eastAsia"/>
+                <w:szCs w:val="24"/>
+              </w:rPr>
+            </w:pPr>
+            <w:r>
+              <w:rPr>
+                <w:rFonts w:hint="eastAsia"/>
+                <w:szCs w:val="24"/>
+              </w:rPr>
+              <w:t>3</w:t>
+            </w:r>
+            <w:r>
+              <w:rPr>
+                <w:szCs w:val="24"/>
+              </w:rPr>
+              <w:t>.13</w:t>
+            </w:r>
+          </w:p>
+        </w:tc>
+        <w:tc>
+          <w:tcPr>
+            <w:tcW w:w="2074" w:type="dxa"/>
+          </w:tcPr>
+          <w:p>
+            <w:pPr>
+              <w:rPr>
+                <w:rFonts w:hint="eastAsia"/>
+                <w:szCs w:val="24"/>
+              </w:rPr>
+            </w:pPr>
+            <w:r>
+              <w:rPr>
+                <w:rFonts w:hint="eastAsia"/>
+                <w:szCs w:val="24"/>
+              </w:rPr>
+              <w:t>6</w:t>
+            </w:r>
+            <w:r>
+              <w:rPr>
+                <w:szCs w:val="24"/>
+              </w:rPr>
+              <w:t>.62</w:t>
+            </w:r>
+          </w:p>
+        </w:tc>
+        <w:tc>
+          <w:tcPr>
+            <w:tcW w:w="2074" w:type="dxa"/>
+          </w:tcPr>
+          <w:p>
+            <w:pPr>
+              <w:rPr>
+                <w:rFonts w:hint="eastAsia"/>
+                <w:szCs w:val="24"/>
+              </w:rPr>
+            </w:pPr>
+            <w:r>
+              <w:rPr>
+                <w:rFonts w:hint="eastAsia"/>
+                <w:szCs w:val="24"/>
+              </w:rPr>
+              <w:t>2</w:t>
+            </w:r>
+            <w:r>
+              <w:rPr>
+                <w:szCs w:val="24"/>
+              </w:rPr>
+              <w:t>.12</w:t>
+            </w:r>
+          </w:p>
+        </w:tc>
+      </w:tr>
+      <w:tr>
+        <w:tc>
+          <w:tcPr>
+            <w:tcW w:w="2074" w:type="dxa"/>
+          </w:tcPr>
+          <w:p>
+            <w:pPr>
+              <w:rPr>
+                <w:rFonts w:hint="eastAsia"/>
+                <w:szCs w:val="24"/>
+              </w:rPr>
+            </w:pPr>
+            <w:r>
+              <w:rPr>
+                <w:rFonts w:hint="eastAsia"/>
+                <w:szCs w:val="24"/>
+              </w:rPr>
+              <w:t>4</w:t>
+            </w:r>
+          </w:p>
+        </w:tc>
+        <w:tc>
+          <w:tcPr>
+            <w:tcW w:w="2074" w:type="dxa"/>
+          </w:tcPr>
+          <w:p>
+            <w:pPr>
+              <w:rPr>
+                <w:rFonts w:hint="eastAsia"/>
+                <w:szCs w:val="24"/>
+              </w:rPr>
+            </w:pPr>
+            <w:r>
+              <w:rPr>
+                <w:rFonts w:hint="eastAsia"/>
+                <w:szCs w:val="24"/>
+              </w:rPr>
+              <w:t>4</w:t>
+            </w:r>
+            <w:r>
+              <w:rPr>
+                <w:szCs w:val="24"/>
+              </w:rPr>
+              <w:t>.01</w:t>
+            </w:r>
+          </w:p>
+        </w:tc>
+        <w:tc>
+          <w:tcPr>
+            <w:tcW w:w="2074" w:type="dxa"/>
+          </w:tcPr>
+          <w:p>
+            <w:pPr>
+              <w:rPr>
+                <w:rFonts w:hint="eastAsia"/>
+                <w:szCs w:val="24"/>
+              </w:rPr>
+            </w:pPr>
+            <w:r>
+              <w:rPr>
+                <w:rFonts w:hint="eastAsia"/>
+                <w:szCs w:val="24"/>
+              </w:rPr>
+              <w:t>8</w:t>
+            </w:r>
+            <w:r>
+              <w:rPr>
+                <w:szCs w:val="24"/>
+              </w:rPr>
+              <w:t>.86</w:t>
+            </w:r>
+          </w:p>
+        </w:tc>
+        <w:tc>
+          <w:tcPr>
+            <w:tcW w:w="2074" w:type="dxa"/>
+          </w:tcPr>
+          <w:p>
+            <w:pPr>
+              <w:rPr>
+                <w:rFonts w:hint="eastAsia"/>
+                <w:szCs w:val="24"/>
+              </w:rPr>
+            </w:pPr>
+            <w:r>
+              <w:rPr>
+                <w:rFonts w:hint="eastAsia"/>
+                <w:szCs w:val="24"/>
+              </w:rPr>
+              <w:t>2</w:t>
+            </w:r>
+            <w:r>
+              <w:rPr>
+                <w:szCs w:val="24"/>
+              </w:rPr>
+              <w:t>.21</w:t>
+            </w:r>
+          </w:p>
+        </w:tc>
+      </w:tr>
+    </w:tbl>
+    <w:p>
+      <w:pPr>
+        <w:rPr>
           <w:szCs w:val="24"/>
         </w:rPr>
       </w:pPr>
@@ -2184,7 +2641,6 @@
     <w:p>
       <w:pPr>
         <w:rPr>
-          <w:rFonts w:hint="eastAsia"/>
           <w:sz w:val="32"/>
           <w:szCs w:val="32"/>
         </w:rPr>
@@ -2195,23 +2651,1016 @@
           <w:sz w:val="32"/>
           <w:szCs w:val="32"/>
         </w:rPr>
-        <w:t>4</w:t>
+        <w:t>3</w:t>
       </w:r>
       <w:r>
         <w:rPr>
           <w:sz w:val="32"/>
           <w:szCs w:val="32"/>
         </w:rPr>
-        <w:t xml:space="preserve">. </w:t>
-      </w:r>
-      <w:r>
+        <w:t>.3. Beam with Two Edge Grooves</w:t>
+      </w:r>
+    </w:p>
+    <w:p>
+      <w:pPr>
+        <w:rPr>
+          <w:szCs w:val="24"/>
+        </w:rPr>
+      </w:pPr>
+    </w:p>
+    <w:tbl>
+      <w:tblPr>
+        <w:tblStyle w:val="a3"/>
+        <w:tblW w:w="0" w:type="auto"/>
+        <w:tblLook w:val="04A0" w:firstRow="1" w:lastRow="0" w:firstColumn="1" w:lastColumn="0" w:noHBand="0" w:noVBand="1"/>
+      </w:tblPr>
+      <w:tblGrid>
+        <w:gridCol w:w="2074"/>
+        <w:gridCol w:w="2074"/>
+        <w:gridCol w:w="2074"/>
+        <w:gridCol w:w="2074"/>
+      </w:tblGrid>
+      <w:tr>
+        <w:tc>
+          <w:tcPr>
+            <w:tcW w:w="2074" w:type="dxa"/>
+          </w:tcPr>
+          <w:p>
+            <w:pPr>
+              <w:rPr>
+                <w:rFonts w:hint="eastAsia"/>
+                <w:szCs w:val="24"/>
+              </w:rPr>
+            </w:pPr>
+            <w:r>
+              <w:rPr>
+                <w:rFonts w:hint="eastAsia"/>
+                <w:szCs w:val="24"/>
+              </w:rPr>
+              <w:t>N</w:t>
+            </w:r>
+            <w:r>
+              <w:rPr>
+                <w:szCs w:val="24"/>
+              </w:rPr>
+              <w:t xml:space="preserve"> (order)</w:t>
+            </w:r>
+          </w:p>
+        </w:tc>
+        <w:tc>
+          <w:tcPr>
+            <w:tcW w:w="2074" w:type="dxa"/>
+          </w:tcPr>
+          <w:p>
+            <w:pPr>
+              <w:rPr>
+                <w:rFonts w:hint="eastAsia"/>
+                <w:szCs w:val="24"/>
+              </w:rPr>
+            </w:pPr>
+            <w:r>
+              <w:rPr>
+                <w:rFonts w:hint="eastAsia"/>
+                <w:szCs w:val="24"/>
+              </w:rPr>
+              <w:t>S</w:t>
+            </w:r>
+            <w:r>
+              <w:rPr>
+                <w:szCs w:val="24"/>
+              </w:rPr>
+              <w:t>tress (MPa)</w:t>
+            </w:r>
+          </w:p>
+        </w:tc>
+        <w:tc>
+          <w:tcPr>
+            <w:tcW w:w="2074" w:type="dxa"/>
+          </w:tcPr>
+          <w:p>
+            <w:pPr>
+              <w:rPr>
+                <w:rFonts w:hint="eastAsia"/>
+                <w:szCs w:val="24"/>
+              </w:rPr>
+            </w:pPr>
+            <w:r>
+              <w:rPr>
+                <w:rFonts w:hint="eastAsia"/>
+                <w:szCs w:val="24"/>
+              </w:rPr>
+              <w:t>M</w:t>
+            </w:r>
+            <w:r>
+              <w:rPr>
+                <w:szCs w:val="24"/>
+              </w:rPr>
+              <w:t>ax Stress (MPa)</w:t>
+            </w:r>
+          </w:p>
+        </w:tc>
+        <w:tc>
+          <w:tcPr>
+            <w:tcW w:w="2074" w:type="dxa"/>
+          </w:tcPr>
+          <w:p>
+            <w:pPr>
+              <w:rPr>
+                <w:rFonts w:hint="eastAsia"/>
+                <w:szCs w:val="24"/>
+              </w:rPr>
+            </w:pPr>
+            <w:r>
+              <w:rPr>
+                <w:rFonts w:hint="eastAsia"/>
+                <w:szCs w:val="24"/>
+              </w:rPr>
+              <w:t>S</w:t>
+            </w:r>
+            <w:r>
+              <w:rPr>
+                <w:szCs w:val="24"/>
+              </w:rPr>
+              <w:t>CF</w:t>
+            </w:r>
+          </w:p>
+        </w:tc>
+      </w:tr>
+      <w:tr>
+        <w:tc>
+          <w:tcPr>
+            <w:tcW w:w="2074" w:type="dxa"/>
+          </w:tcPr>
+          <w:p>
+            <w:pPr>
+              <w:rPr>
+                <w:rFonts w:hint="eastAsia"/>
+                <w:szCs w:val="24"/>
+              </w:rPr>
+            </w:pPr>
+            <w:r>
+              <w:rPr>
+                <w:rFonts w:hint="eastAsia"/>
+                <w:szCs w:val="24"/>
+              </w:rPr>
+              <w:t>1</w:t>
+            </w:r>
+          </w:p>
+        </w:tc>
+        <w:tc>
+          <w:tcPr>
+            <w:tcW w:w="2074" w:type="dxa"/>
+          </w:tcPr>
+          <w:p>
+            <w:pPr>
+              <w:rPr>
+                <w:rFonts w:hint="eastAsia"/>
+                <w:szCs w:val="24"/>
+              </w:rPr>
+            </w:pPr>
+            <w:r>
+              <w:rPr>
+                <w:rFonts w:hint="eastAsia"/>
+                <w:szCs w:val="24"/>
+              </w:rPr>
+              <w:t>1</w:t>
+            </w:r>
+            <w:r>
+              <w:rPr>
+                <w:szCs w:val="24"/>
+              </w:rPr>
+              <w:t>.35</w:t>
+            </w:r>
+          </w:p>
+        </w:tc>
+        <w:tc>
+          <w:tcPr>
+            <w:tcW w:w="2074" w:type="dxa"/>
+          </w:tcPr>
+          <w:p>
+            <w:pPr>
+              <w:rPr>
+                <w:rFonts w:hint="eastAsia"/>
+                <w:szCs w:val="24"/>
+              </w:rPr>
+            </w:pPr>
+            <w:r>
+              <w:rPr>
+                <w:rFonts w:hint="eastAsia"/>
+                <w:szCs w:val="24"/>
+              </w:rPr>
+              <w:t>2</w:t>
+            </w:r>
+            <w:r>
+              <w:rPr>
+                <w:szCs w:val="24"/>
+              </w:rPr>
+              <w:t>.21</w:t>
+            </w:r>
+          </w:p>
+        </w:tc>
+        <w:tc>
+          <w:tcPr>
+            <w:tcW w:w="2074" w:type="dxa"/>
+          </w:tcPr>
+          <w:p>
+            <w:pPr>
+              <w:rPr>
+                <w:rFonts w:hint="eastAsia"/>
+                <w:szCs w:val="24"/>
+              </w:rPr>
+            </w:pPr>
+            <w:r>
+              <w:rPr>
+                <w:rFonts w:hint="eastAsia"/>
+                <w:szCs w:val="24"/>
+              </w:rPr>
+              <w:t>1</w:t>
+            </w:r>
+            <w:r>
+              <w:rPr>
+                <w:szCs w:val="24"/>
+              </w:rPr>
+              <w:t>.64</w:t>
+            </w:r>
+          </w:p>
+        </w:tc>
+      </w:tr>
+      <w:tr>
+        <w:tc>
+          <w:tcPr>
+            <w:tcW w:w="2074" w:type="dxa"/>
+          </w:tcPr>
+          <w:p>
+            <w:pPr>
+              <w:rPr>
+                <w:rFonts w:hint="eastAsia"/>
+                <w:szCs w:val="24"/>
+              </w:rPr>
+            </w:pPr>
+            <w:r>
+              <w:rPr>
+                <w:rFonts w:hint="eastAsia"/>
+                <w:szCs w:val="24"/>
+              </w:rPr>
+              <w:t>2</w:t>
+            </w:r>
+          </w:p>
+        </w:tc>
+        <w:tc>
+          <w:tcPr>
+            <w:tcW w:w="2074" w:type="dxa"/>
+          </w:tcPr>
+          <w:p>
+            <w:pPr>
+              <w:rPr>
+                <w:rFonts w:hint="eastAsia"/>
+                <w:szCs w:val="24"/>
+              </w:rPr>
+            </w:pPr>
+            <w:r>
+              <w:rPr>
+                <w:rFonts w:hint="eastAsia"/>
+                <w:szCs w:val="24"/>
+              </w:rPr>
+              <w:t>2</w:t>
+            </w:r>
+            <w:r>
+              <w:rPr>
+                <w:szCs w:val="24"/>
+              </w:rPr>
+              <w:t>.69</w:t>
+            </w:r>
+          </w:p>
+        </w:tc>
+        <w:tc>
+          <w:tcPr>
+            <w:tcW w:w="2074" w:type="dxa"/>
+          </w:tcPr>
+          <w:p>
+            <w:pPr>
+              <w:rPr>
+                <w:rFonts w:hint="eastAsia"/>
+                <w:szCs w:val="24"/>
+              </w:rPr>
+            </w:pPr>
+            <w:r>
+              <w:rPr>
+                <w:rFonts w:hint="eastAsia"/>
+                <w:szCs w:val="24"/>
+              </w:rPr>
+              <w:t>4</w:t>
+            </w:r>
+            <w:r>
+              <w:rPr>
+                <w:szCs w:val="24"/>
+              </w:rPr>
+              <w:t>.41</w:t>
+            </w:r>
+          </w:p>
+        </w:tc>
+        <w:tc>
+          <w:tcPr>
+            <w:tcW w:w="2074" w:type="dxa"/>
+          </w:tcPr>
+          <w:p>
+            <w:pPr>
+              <w:rPr>
+                <w:rFonts w:hint="eastAsia"/>
+                <w:szCs w:val="24"/>
+              </w:rPr>
+            </w:pPr>
+            <w:r>
+              <w:rPr>
+                <w:rFonts w:hint="eastAsia"/>
+                <w:szCs w:val="24"/>
+              </w:rPr>
+              <w:t>1</w:t>
+            </w:r>
+            <w:r>
+              <w:rPr>
+                <w:szCs w:val="24"/>
+              </w:rPr>
+              <w:t>.64</w:t>
+            </w:r>
+          </w:p>
+        </w:tc>
+      </w:tr>
+      <w:tr>
+        <w:tc>
+          <w:tcPr>
+            <w:tcW w:w="2074" w:type="dxa"/>
+          </w:tcPr>
+          <w:p>
+            <w:pPr>
+              <w:rPr>
+                <w:rFonts w:hint="eastAsia"/>
+                <w:szCs w:val="24"/>
+              </w:rPr>
+            </w:pPr>
+            <w:r>
+              <w:rPr>
+                <w:rFonts w:hint="eastAsia"/>
+                <w:szCs w:val="24"/>
+              </w:rPr>
+              <w:t>3</w:t>
+            </w:r>
+          </w:p>
+        </w:tc>
+        <w:tc>
+          <w:tcPr>
+            <w:tcW w:w="2074" w:type="dxa"/>
+          </w:tcPr>
+          <w:p>
+            <w:pPr>
+              <w:rPr>
+                <w:rFonts w:hint="eastAsia"/>
+                <w:szCs w:val="24"/>
+              </w:rPr>
+            </w:pPr>
+            <w:r>
+              <w:rPr>
+                <w:rFonts w:hint="eastAsia"/>
+                <w:szCs w:val="24"/>
+              </w:rPr>
+              <w:t>3</w:t>
+            </w:r>
+            <w:r>
+              <w:rPr>
+                <w:szCs w:val="24"/>
+              </w:rPr>
+              <w:t>.92</w:t>
+            </w:r>
+          </w:p>
+        </w:tc>
+        <w:tc>
+          <w:tcPr>
+            <w:tcW w:w="2074" w:type="dxa"/>
+          </w:tcPr>
+          <w:p>
+            <w:pPr>
+              <w:rPr>
+                <w:rFonts w:hint="eastAsia"/>
+                <w:szCs w:val="24"/>
+              </w:rPr>
+            </w:pPr>
+            <w:r>
+              <w:rPr>
+                <w:rFonts w:hint="eastAsia"/>
+                <w:szCs w:val="24"/>
+              </w:rPr>
+              <w:t>6</w:t>
+            </w:r>
+            <w:r>
+              <w:rPr>
+                <w:szCs w:val="24"/>
+              </w:rPr>
+              <w:t>.62</w:t>
+            </w:r>
+          </w:p>
+        </w:tc>
+        <w:tc>
+          <w:tcPr>
+            <w:tcW w:w="2074" w:type="dxa"/>
+          </w:tcPr>
+          <w:p>
+            <w:pPr>
+              <w:rPr>
+                <w:rFonts w:hint="eastAsia"/>
+                <w:szCs w:val="24"/>
+              </w:rPr>
+            </w:pPr>
+            <w:r>
+              <w:rPr>
+                <w:rFonts w:hint="eastAsia"/>
+                <w:szCs w:val="24"/>
+              </w:rPr>
+              <w:t>1</w:t>
+            </w:r>
+            <w:r>
+              <w:rPr>
+                <w:szCs w:val="24"/>
+              </w:rPr>
+              <w:t>.69</w:t>
+            </w:r>
+          </w:p>
+        </w:tc>
+      </w:tr>
+    </w:tbl>
+    <w:p>
+      <w:pPr>
+        <w:rPr>
+          <w:rFonts w:hint="eastAsia"/>
+          <w:szCs w:val="24"/>
+        </w:rPr>
+      </w:pPr>
+    </w:p>
+    <w:p>
+      <w:pPr>
         <w:rPr>
           <w:rFonts w:hint="eastAsia"/>
           <w:sz w:val="32"/>
           <w:szCs w:val="32"/>
         </w:rPr>
-        <w:t>問題與討論</w:t>
-      </w:r>
+      </w:pPr>
+      <w:r>
+        <w:rPr>
+          <w:rFonts w:hint="eastAsia"/>
+          <w:sz w:val="32"/>
+          <w:szCs w:val="32"/>
+        </w:rPr>
+        <w:lastRenderedPageBreak/>
+        <w:t>3</w:t>
+      </w:r>
+      <w:r>
+        <w:rPr>
+          <w:sz w:val="32"/>
+          <w:szCs w:val="32"/>
+        </w:rPr>
+        <w:t xml:space="preserve">.4. </w:t>
+      </w:r>
+      <w:r>
+        <w:rPr>
+          <w:sz w:val="32"/>
+          <w:szCs w:val="32"/>
+        </w:rPr>
+        <w:t>Curved Beam</w:t>
+      </w:r>
+    </w:p>
+    <w:p>
+      <w:pPr>
+        <w:rPr>
+          <w:szCs w:val="24"/>
+        </w:rPr>
+      </w:pPr>
+    </w:p>
+    <w:tbl>
+      <w:tblPr>
+        <w:tblStyle w:val="a3"/>
+        <w:tblW w:w="0" w:type="auto"/>
+        <w:tblLook w:val="04A0" w:firstRow="1" w:lastRow="0" w:firstColumn="1" w:lastColumn="0" w:noHBand="0" w:noVBand="1"/>
+      </w:tblPr>
+      <w:tblGrid>
+        <w:gridCol w:w="2074"/>
+        <w:gridCol w:w="2074"/>
+        <w:gridCol w:w="2074"/>
+        <w:gridCol w:w="2074"/>
+      </w:tblGrid>
+      <w:tr>
+        <w:tc>
+          <w:tcPr>
+            <w:tcW w:w="2074" w:type="dxa"/>
+          </w:tcPr>
+          <w:p>
+            <w:pPr>
+              <w:rPr>
+                <w:rFonts w:hint="eastAsia"/>
+                <w:szCs w:val="24"/>
+              </w:rPr>
+            </w:pPr>
+            <w:r>
+              <w:rPr>
+                <w:rFonts w:hint="eastAsia"/>
+                <w:szCs w:val="24"/>
+              </w:rPr>
+              <w:t>N</w:t>
+            </w:r>
+            <w:r>
+              <w:rPr>
+                <w:szCs w:val="24"/>
+              </w:rPr>
+              <w:t xml:space="preserve"> (order)</w:t>
+            </w:r>
+          </w:p>
+        </w:tc>
+        <w:tc>
+          <w:tcPr>
+            <w:tcW w:w="2074" w:type="dxa"/>
+          </w:tcPr>
+          <w:p>
+            <w:pPr>
+              <w:rPr>
+                <w:rFonts w:hint="eastAsia"/>
+                <w:szCs w:val="24"/>
+              </w:rPr>
+            </w:pPr>
+            <w:r>
+              <w:rPr>
+                <w:rFonts w:hint="eastAsia"/>
+                <w:szCs w:val="24"/>
+              </w:rPr>
+              <w:t>S</w:t>
+            </w:r>
+            <w:r>
+              <w:rPr>
+                <w:szCs w:val="24"/>
+              </w:rPr>
+              <w:t>tress (MPa)</w:t>
+            </w:r>
+          </w:p>
+        </w:tc>
+        <w:tc>
+          <w:tcPr>
+            <w:tcW w:w="2074" w:type="dxa"/>
+          </w:tcPr>
+          <w:p>
+            <w:pPr>
+              <w:rPr>
+                <w:rFonts w:hint="eastAsia"/>
+                <w:szCs w:val="24"/>
+              </w:rPr>
+            </w:pPr>
+            <w:r>
+              <w:rPr>
+                <w:rFonts w:hint="eastAsia"/>
+                <w:szCs w:val="24"/>
+              </w:rPr>
+              <w:t>M</w:t>
+            </w:r>
+            <w:r>
+              <w:rPr>
+                <w:szCs w:val="24"/>
+              </w:rPr>
+              <w:t>ax Stress (MPa)</w:t>
+            </w:r>
+          </w:p>
+        </w:tc>
+        <w:tc>
+          <w:tcPr>
+            <w:tcW w:w="2074" w:type="dxa"/>
+          </w:tcPr>
+          <w:p>
+            <w:pPr>
+              <w:rPr>
+                <w:rFonts w:hint="eastAsia"/>
+                <w:szCs w:val="24"/>
+              </w:rPr>
+            </w:pPr>
+            <w:r>
+              <w:rPr>
+                <w:rFonts w:hint="eastAsia"/>
+                <w:szCs w:val="24"/>
+              </w:rPr>
+              <w:t>S</w:t>
+            </w:r>
+            <w:r>
+              <w:rPr>
+                <w:szCs w:val="24"/>
+              </w:rPr>
+              <w:t>CF</w:t>
+            </w:r>
+          </w:p>
+        </w:tc>
+      </w:tr>
+      <w:tr>
+        <w:tc>
+          <w:tcPr>
+            <w:tcW w:w="2074" w:type="dxa"/>
+          </w:tcPr>
+          <w:p>
+            <w:pPr>
+              <w:rPr>
+                <w:rFonts w:hint="eastAsia"/>
+                <w:szCs w:val="24"/>
+              </w:rPr>
+            </w:pPr>
+            <w:r>
+              <w:rPr>
+                <w:rFonts w:hint="eastAsia"/>
+                <w:szCs w:val="24"/>
+              </w:rPr>
+              <w:t>1</w:t>
+            </w:r>
+          </w:p>
+        </w:tc>
+        <w:tc>
+          <w:tcPr>
+            <w:tcW w:w="2074" w:type="dxa"/>
+          </w:tcPr>
+          <w:p>
+            <w:pPr>
+              <w:rPr>
+                <w:rFonts w:hint="eastAsia"/>
+                <w:szCs w:val="24"/>
+              </w:rPr>
+            </w:pPr>
+            <w:r>
+              <w:rPr>
+                <w:rFonts w:hint="eastAsia"/>
+                <w:szCs w:val="24"/>
+              </w:rPr>
+              <w:t>0</w:t>
+            </w:r>
+            <w:r>
+              <w:rPr>
+                <w:szCs w:val="24"/>
+              </w:rPr>
+              <w:t>.95</w:t>
+            </w:r>
+          </w:p>
+        </w:tc>
+        <w:tc>
+          <w:tcPr>
+            <w:tcW w:w="2074" w:type="dxa"/>
+          </w:tcPr>
+          <w:p>
+            <w:pPr>
+              <w:rPr>
+                <w:rFonts w:hint="eastAsia"/>
+                <w:szCs w:val="24"/>
+              </w:rPr>
+            </w:pPr>
+            <w:r>
+              <w:rPr>
+                <w:rFonts w:hint="eastAsia"/>
+                <w:szCs w:val="24"/>
+              </w:rPr>
+              <w:t>2</w:t>
+            </w:r>
+            <w:r>
+              <w:rPr>
+                <w:szCs w:val="24"/>
+              </w:rPr>
+              <w:t>.21</w:t>
+            </w:r>
+          </w:p>
+        </w:tc>
+        <w:tc>
+          <w:tcPr>
+            <w:tcW w:w="2074" w:type="dxa"/>
+          </w:tcPr>
+          <w:p>
+            <w:pPr>
+              <w:rPr>
+                <w:rFonts w:hint="eastAsia"/>
+                <w:szCs w:val="24"/>
+              </w:rPr>
+            </w:pPr>
+            <w:r>
+              <w:rPr>
+                <w:rFonts w:hint="eastAsia"/>
+                <w:szCs w:val="24"/>
+              </w:rPr>
+              <w:t>2</w:t>
+            </w:r>
+            <w:r>
+              <w:rPr>
+                <w:szCs w:val="24"/>
+              </w:rPr>
+              <w:t>.33</w:t>
+            </w:r>
+          </w:p>
+        </w:tc>
+      </w:tr>
+      <w:tr>
+        <w:tc>
+          <w:tcPr>
+            <w:tcW w:w="2074" w:type="dxa"/>
+          </w:tcPr>
+          <w:p>
+            <w:pPr>
+              <w:rPr>
+                <w:rFonts w:hint="eastAsia"/>
+                <w:szCs w:val="24"/>
+              </w:rPr>
+            </w:pPr>
+            <w:r>
+              <w:rPr>
+                <w:rFonts w:hint="eastAsia"/>
+                <w:szCs w:val="24"/>
+              </w:rPr>
+              <w:t>2</w:t>
+            </w:r>
+          </w:p>
+        </w:tc>
+        <w:tc>
+          <w:tcPr>
+            <w:tcW w:w="2074" w:type="dxa"/>
+          </w:tcPr>
+          <w:p>
+            <w:pPr>
+              <w:rPr>
+                <w:rFonts w:hint="eastAsia"/>
+                <w:szCs w:val="24"/>
+              </w:rPr>
+            </w:pPr>
+            <w:r>
+              <w:rPr>
+                <w:rFonts w:hint="eastAsia"/>
+                <w:szCs w:val="24"/>
+              </w:rPr>
+              <w:t>1</w:t>
+            </w:r>
+            <w:r>
+              <w:rPr>
+                <w:szCs w:val="24"/>
+              </w:rPr>
+              <w:t>.73</w:t>
+            </w:r>
+          </w:p>
+        </w:tc>
+        <w:tc>
+          <w:tcPr>
+            <w:tcW w:w="2074" w:type="dxa"/>
+          </w:tcPr>
+          <w:p>
+            <w:pPr>
+              <w:rPr>
+                <w:rFonts w:hint="eastAsia"/>
+                <w:szCs w:val="24"/>
+              </w:rPr>
+            </w:pPr>
+            <w:r>
+              <w:rPr>
+                <w:rFonts w:hint="eastAsia"/>
+                <w:szCs w:val="24"/>
+              </w:rPr>
+              <w:t>4</w:t>
+            </w:r>
+            <w:r>
+              <w:rPr>
+                <w:szCs w:val="24"/>
+              </w:rPr>
+              <w:t>.41</w:t>
+            </w:r>
+          </w:p>
+        </w:tc>
+        <w:tc>
+          <w:tcPr>
+            <w:tcW w:w="2074" w:type="dxa"/>
+          </w:tcPr>
+          <w:p>
+            <w:pPr>
+              <w:rPr>
+                <w:rFonts w:hint="eastAsia"/>
+                <w:szCs w:val="24"/>
+              </w:rPr>
+            </w:pPr>
+            <w:r>
+              <w:rPr>
+                <w:rFonts w:hint="eastAsia"/>
+                <w:szCs w:val="24"/>
+              </w:rPr>
+              <w:t>2</w:t>
+            </w:r>
+            <w:r>
+              <w:rPr>
+                <w:szCs w:val="24"/>
+              </w:rPr>
+              <w:t>.55</w:t>
+            </w:r>
+          </w:p>
+        </w:tc>
+      </w:tr>
+      <w:tr>
+        <w:tc>
+          <w:tcPr>
+            <w:tcW w:w="2074" w:type="dxa"/>
+          </w:tcPr>
+          <w:p>
+            <w:pPr>
+              <w:rPr>
+                <w:rFonts w:hint="eastAsia"/>
+                <w:szCs w:val="24"/>
+              </w:rPr>
+            </w:pPr>
+            <w:r>
+              <w:rPr>
+                <w:rFonts w:hint="eastAsia"/>
+                <w:szCs w:val="24"/>
+              </w:rPr>
+              <w:t>3</w:t>
+            </w:r>
+          </w:p>
+        </w:tc>
+        <w:tc>
+          <w:tcPr>
+            <w:tcW w:w="2074" w:type="dxa"/>
+          </w:tcPr>
+          <w:p>
+            <w:pPr>
+              <w:rPr>
+                <w:rFonts w:hint="eastAsia"/>
+                <w:szCs w:val="24"/>
+              </w:rPr>
+            </w:pPr>
+            <w:r>
+              <w:rPr>
+                <w:rFonts w:hint="eastAsia"/>
+                <w:szCs w:val="24"/>
+              </w:rPr>
+              <w:t>2</w:t>
+            </w:r>
+            <w:r>
+              <w:rPr>
+                <w:szCs w:val="24"/>
+              </w:rPr>
+              <w:t>.51</w:t>
+            </w:r>
+          </w:p>
+        </w:tc>
+        <w:tc>
+          <w:tcPr>
+            <w:tcW w:w="2074" w:type="dxa"/>
+          </w:tcPr>
+          <w:p>
+            <w:pPr>
+              <w:rPr>
+                <w:rFonts w:hint="eastAsia"/>
+                <w:szCs w:val="24"/>
+              </w:rPr>
+            </w:pPr>
+            <w:r>
+              <w:rPr>
+                <w:rFonts w:hint="eastAsia"/>
+                <w:szCs w:val="24"/>
+              </w:rPr>
+              <w:t>6</w:t>
+            </w:r>
+            <w:r>
+              <w:rPr>
+                <w:szCs w:val="24"/>
+              </w:rPr>
+              <w:t>.62</w:t>
+            </w:r>
+          </w:p>
+        </w:tc>
+        <w:tc>
+          <w:tcPr>
+            <w:tcW w:w="2074" w:type="dxa"/>
+          </w:tcPr>
+          <w:p>
+            <w:pPr>
+              <w:rPr>
+                <w:rFonts w:hint="eastAsia"/>
+                <w:szCs w:val="24"/>
+              </w:rPr>
+            </w:pPr>
+            <w:r>
+              <w:rPr>
+                <w:rFonts w:hint="eastAsia"/>
+                <w:szCs w:val="24"/>
+              </w:rPr>
+              <w:t>2</w:t>
+            </w:r>
+            <w:r>
+              <w:rPr>
+                <w:szCs w:val="24"/>
+              </w:rPr>
+              <w:t>.64</w:t>
+            </w:r>
+          </w:p>
+        </w:tc>
+      </w:tr>
+      <w:tr>
+        <w:tc>
+          <w:tcPr>
+            <w:tcW w:w="2074" w:type="dxa"/>
+          </w:tcPr>
+          <w:p>
+            <w:pPr>
+              <w:rPr>
+                <w:rFonts w:hint="eastAsia"/>
+                <w:szCs w:val="24"/>
+              </w:rPr>
+            </w:pPr>
+            <w:r>
+              <w:rPr>
+                <w:rFonts w:hint="eastAsia"/>
+                <w:szCs w:val="24"/>
+              </w:rPr>
+              <w:t>4</w:t>
+            </w:r>
+          </w:p>
+        </w:tc>
+        <w:tc>
+          <w:tcPr>
+            <w:tcW w:w="2074" w:type="dxa"/>
+          </w:tcPr>
+          <w:p>
+            <w:pPr>
+              <w:rPr>
+                <w:rFonts w:hint="eastAsia"/>
+                <w:szCs w:val="24"/>
+              </w:rPr>
+            </w:pPr>
+            <w:r>
+              <w:rPr>
+                <w:rFonts w:hint="eastAsia"/>
+                <w:szCs w:val="24"/>
+              </w:rPr>
+              <w:t>3</w:t>
+            </w:r>
+            <w:r>
+              <w:rPr>
+                <w:szCs w:val="24"/>
+              </w:rPr>
+              <w:t>.45</w:t>
+            </w:r>
+          </w:p>
+        </w:tc>
+        <w:tc>
+          <w:tcPr>
+            <w:tcW w:w="2074" w:type="dxa"/>
+          </w:tcPr>
+          <w:p>
+            <w:pPr>
+              <w:rPr>
+                <w:rFonts w:hint="eastAsia"/>
+                <w:szCs w:val="24"/>
+              </w:rPr>
+            </w:pPr>
+            <w:r>
+              <w:rPr>
+                <w:rFonts w:hint="eastAsia"/>
+                <w:szCs w:val="24"/>
+              </w:rPr>
+              <w:t>8</w:t>
+            </w:r>
+            <w:r>
+              <w:rPr>
+                <w:szCs w:val="24"/>
+              </w:rPr>
+              <w:t>.86</w:t>
+            </w:r>
+          </w:p>
+        </w:tc>
+        <w:tc>
+          <w:tcPr>
+            <w:tcW w:w="2074" w:type="dxa"/>
+          </w:tcPr>
+          <w:p>
+            <w:pPr>
+              <w:rPr>
+                <w:rFonts w:hint="eastAsia"/>
+                <w:szCs w:val="24"/>
+              </w:rPr>
+            </w:pPr>
+            <w:r>
+              <w:rPr>
+                <w:rFonts w:hint="eastAsia"/>
+                <w:szCs w:val="24"/>
+              </w:rPr>
+              <w:t>2</w:t>
+            </w:r>
+            <w:r>
+              <w:rPr>
+                <w:szCs w:val="24"/>
+              </w:rPr>
+              <w:t>.57</w:t>
+            </w:r>
+          </w:p>
+        </w:tc>
+      </w:tr>
+    </w:tbl>
+    <w:p>
+      <w:pPr>
+        <w:widowControl/>
+        <w:rPr>
+          <w:rFonts w:hint="eastAsia"/>
+          <w:szCs w:val="24"/>
+        </w:rPr>
+      </w:pPr>
     </w:p>
     <w:sectPr>
       <w:pgSz w:w="11906" w:h="16838"/>
@@ -2343,6 +3792,7 @@
     <w:lsdException w:name="HTML Sample" w:semiHidden="1" w:unhideWhenUsed="1"/>
     <w:lsdException w:name="HTML Typewriter" w:semiHidden="1" w:unhideWhenUsed="1"/>
     <w:lsdException w:name="HTML Variable" w:semiHidden="1" w:unhideWhenUsed="1"/>
+    <w:lsdException w:name="Normal Table" w:semiHidden="1" w:unhideWhenUsed="1"/>
     <w:lsdException w:name="annotation subject" w:semiHidden="1" w:unhideWhenUsed="1"/>
     <w:lsdException w:name="No List" w:semiHidden="1" w:unhideWhenUsed="1"/>
     <w:lsdException w:name="Outline List 1" w:semiHidden="1" w:unhideWhenUsed="1"/>
@@ -2389,8 +3839,10 @@
     <w:lsdException w:name="Table Subtle 2" w:semiHidden="1" w:unhideWhenUsed="1"/>
     <w:lsdException w:name="Table Web 1" w:semiHidden="1" w:unhideWhenUsed="1"/>
     <w:lsdException w:name="Table Web 2" w:semiHidden="1" w:unhideWhenUsed="1"/>
+    <w:lsdException w:name="Table Web 3" w:semiHidden="1" w:unhideWhenUsed="1"/>
     <w:lsdException w:name="Balloon Text" w:semiHidden="1" w:unhideWhenUsed="1"/>
     <w:lsdException w:name="Table Grid" w:uiPriority="39"/>
+    <w:lsdException w:name="Table Theme" w:semiHidden="1" w:unhideWhenUsed="1"/>
     <w:lsdException w:name="Placeholder Text" w:semiHidden="1"/>
     <w:lsdException w:name="No Spacing" w:uiPriority="1" w:qFormat="1"/>
     <w:lsdException w:name="Light Shading" w:uiPriority="60"/>

</xml_diff>

<commit_message>
vault backup: 2022-11-22 16:53:33
</commit_message>
<xml_diff>
--- a/Mechanical Engineering Laboratory/光彈結報.docx
+++ b/Mechanical Engineering Laboratory/光彈結報.docx
@@ -51,23 +51,13 @@
           <w:szCs w:val="32"/>
         </w:rPr>
       </w:pPr>
-      <w:proofErr w:type="gramStart"/>
       <w:r>
         <w:rPr>
           <w:rFonts w:hint="eastAsia"/>
           <w:sz w:val="36"/>
           <w:szCs w:val="32"/>
         </w:rPr>
-        <w:t>光彈應力</w:t>
-      </w:r>
-      <w:proofErr w:type="gramEnd"/>
-      <w:r>
-        <w:rPr>
-          <w:rFonts w:hint="eastAsia"/>
-          <w:sz w:val="36"/>
-          <w:szCs w:val="32"/>
-        </w:rPr>
-        <w:t>分析</w:t>
+        <w:t>光彈應力分析</w:t>
       </w:r>
     </w:p>
     <w:p>
@@ -179,45 +169,29 @@
       <w:r>
         <w:t>109611066</w:t>
       </w:r>
-      <w:proofErr w:type="gramStart"/>
       <w:r>
         <w:rPr>
           <w:rFonts w:hint="eastAsia"/>
         </w:rPr>
-        <w:t>吳典謀</w:t>
-      </w:r>
-      <w:proofErr w:type="gramEnd"/>
+        <w:t>吳典謀、</w:t>
+      </w:r>
+      <w:r>
+        <w:t>109611064</w:t>
+      </w:r>
       <w:r>
         <w:rPr>
           <w:rFonts w:hint="eastAsia"/>
         </w:rPr>
-        <w:t>、</w:t>
-      </w:r>
-      <w:r>
-        <w:t>109611064</w:t>
+        <w:t>王睿哲、</w:t>
+      </w:r>
+      <w:r>
+        <w:t>109611062</w:t>
       </w:r>
       <w:r>
         <w:rPr>
           <w:rFonts w:hint="eastAsia"/>
         </w:rPr>
-        <w:t>王睿哲、</w:t>
-      </w:r>
-      <w:r>
-        <w:t>109611062</w:t>
-      </w:r>
-      <w:proofErr w:type="gramStart"/>
-      <w:r>
-        <w:rPr>
-          <w:rFonts w:hint="eastAsia"/>
-        </w:rPr>
-        <w:t>林旅翔</w:t>
-      </w:r>
-      <w:proofErr w:type="gramEnd"/>
-      <w:r>
-        <w:rPr>
-          <w:rFonts w:hint="eastAsia"/>
-        </w:rPr>
-        <w:t>、</w:t>
+        <w:t>林旅翔、</w:t>
       </w:r>
       <w:r>
         <w:t>109611026</w:t>
@@ -297,23 +271,7 @@
           <w:rFonts w:hint="eastAsia"/>
           <w:szCs w:val="24"/>
         </w:rPr>
-        <w:t>的影響產生不同顏色。根據不同顏色，我們可以量測應力主軸以及他</w:t>
-      </w:r>
-      <w:proofErr w:type="gramStart"/>
-      <w:r>
-        <w:rPr>
-          <w:rFonts w:hint="eastAsia"/>
-          <w:szCs w:val="24"/>
-        </w:rPr>
-        <w:t>的差值</w:t>
-      </w:r>
-      <w:proofErr w:type="gramEnd"/>
-      <w:r>
-        <w:rPr>
-          <w:rFonts w:hint="eastAsia"/>
-          <w:szCs w:val="24"/>
-        </w:rPr>
-        <w:t>。</w:t>
+        <w:t>的影響產生不同顏色。根據不同顏色，我們可以量測應力主軸以及他的差值。</w:t>
       </w:r>
     </w:p>
     <w:p>
@@ -378,21 +336,12 @@
         </w:rPr>
         <w:t xml:space="preserve">. </w:t>
       </w:r>
-      <w:proofErr w:type="gramStart"/>
       <w:r>
         <w:rPr>
           <w:rFonts w:hint="eastAsia"/>
           <w:szCs w:val="24"/>
         </w:rPr>
-        <w:t>光彈試</w:t>
-      </w:r>
-      <w:proofErr w:type="gramEnd"/>
-      <w:r>
-        <w:rPr>
-          <w:rFonts w:hint="eastAsia"/>
-          <w:szCs w:val="24"/>
-        </w:rPr>
-        <w:t>片</w:t>
+        <w:t>光彈試片</w:t>
       </w:r>
     </w:p>
     <w:p>
@@ -608,7 +557,6 @@
                 <w:szCs w:val="24"/>
               </w:rPr>
             </w:pPr>
-            <w:proofErr w:type="gramStart"/>
             <w:r>
               <w:rPr>
                 <w:rFonts w:hint="eastAsia"/>
@@ -620,14 +568,7 @@
               <w:rPr>
                 <w:szCs w:val="24"/>
               </w:rPr>
-              <w:t>tress(</w:t>
-            </w:r>
-            <w:proofErr w:type="gramEnd"/>
-            <w:r>
-              <w:rPr>
-                <w:szCs w:val="24"/>
-              </w:rPr>
-              <w:t>MN/</w:t>
+              <w:t>tress(MN/</w:t>
             </w:r>
             <m:oMath>
               <m:sSup>
@@ -2090,6 +2031,118 @@
     <w:p>
       <w:pPr>
         <w:rPr>
+          <w:rFonts w:hint="eastAsia"/>
+          <w:szCs w:val="24"/>
+        </w:rPr>
+      </w:pPr>
+      <w:r>
+        <w:rPr>
+          <w:rFonts w:hint="eastAsia"/>
+          <w:szCs w:val="24"/>
+        </w:rPr>
+        <w:t>S</w:t>
+      </w:r>
+      <w:r>
+        <w:rPr>
+          <w:szCs w:val="24"/>
+        </w:rPr>
+        <w:t xml:space="preserve">tress trajectory of </w:t>
+      </w:r>
+      <m:oMath>
+        <m:r>
+          <w:rPr>
+            <w:rFonts w:ascii="Cambria Math" w:hAnsi="Cambria Math"/>
+            <w:szCs w:val="24"/>
+          </w:rPr>
+          <m:t>0</m:t>
+        </m:r>
+        <m:r>
+          <m:rPr>
+            <m:sty m:val="p"/>
+          </m:rPr>
+          <w:rPr>
+            <w:rFonts w:ascii="Cambria Math" w:hAnsi="Cambria Math" w:hint="eastAsia"/>
+            <w:szCs w:val="24"/>
+          </w:rPr>
+          <m:t>°</m:t>
+        </m:r>
+      </m:oMath>
+      <w:r>
+        <w:rPr>
+          <w:rFonts w:hint="eastAsia"/>
+          <w:szCs w:val="24"/>
+        </w:rPr>
+        <w:t>:</w:t>
+      </w:r>
+    </w:p>
+    <w:p>
+      <w:pPr>
+        <w:jc w:val="center"/>
+        <w:rPr>
+          <w:rFonts w:hint="eastAsia"/>
+          <w:szCs w:val="24"/>
+        </w:rPr>
+      </w:pPr>
+      <w:r>
+        <w:rPr>
+          <w:noProof/>
+        </w:rPr>
+        <w:drawing>
+          <wp:inline distT="0" distB="0" distL="0" distR="0" wp14:anchorId="2E51C144" wp14:editId="60CF30ED">
+            <wp:extent cx="3874477" cy="3707389"/>
+            <wp:effectExtent l="0" t="0" r="0" b="7620"/>
+            <wp:docPr id="1" name="圖片 1" descr="未提供說明。"/>
+            <wp:cNvGraphicFramePr>
+              <a:graphicFrameLocks xmlns:a="http://schemas.openxmlformats.org/drawingml/2006/main" noChangeAspect="1"/>
+            </wp:cNvGraphicFramePr>
+            <a:graphic xmlns:a="http://schemas.openxmlformats.org/drawingml/2006/main">
+              <a:graphicData uri="http://schemas.openxmlformats.org/drawingml/2006/picture">
+                <pic:pic xmlns:pic="http://schemas.openxmlformats.org/drawingml/2006/picture">
+                  <pic:nvPicPr>
+                    <pic:cNvPr id="0" name="Picture 1" descr="未提供說明。"/>
+                    <pic:cNvPicPr>
+                      <a:picLocks noChangeAspect="1" noChangeArrowheads="1"/>
+                    </pic:cNvPicPr>
+                  </pic:nvPicPr>
+                  <pic:blipFill rotWithShape="1">
+                    <a:blip r:embed="rId6" cstate="print">
+                      <a:extLst>
+                        <a:ext uri="{28A0092B-C50C-407E-A947-70E740481C1C}">
+                          <a14:useLocalDpi xmlns:a14="http://schemas.microsoft.com/office/drawing/2010/main" val="0"/>
+                        </a:ext>
+                      </a:extLst>
+                    </a:blip>
+                    <a:srcRect t="13921" b="14316"/>
+                    <a:stretch/>
+                  </pic:blipFill>
+                  <pic:spPr bwMode="auto">
+                    <a:xfrm>
+                      <a:off x="0" y="0"/>
+                      <a:ext cx="3897321" cy="3729248"/>
+                    </a:xfrm>
+                    <a:prstGeom prst="rect">
+                      <a:avLst/>
+                    </a:prstGeom>
+                    <a:noFill/>
+                    <a:ln>
+                      <a:noFill/>
+                    </a:ln>
+                    <a:extLst>
+                      <a:ext uri="{53640926-AAD7-44D8-BBD7-CCE9431645EC}">
+                        <a14:shadowObscured xmlns:a14="http://schemas.microsoft.com/office/drawing/2010/main"/>
+                      </a:ext>
+                    </a:extLst>
+                  </pic:spPr>
+                </pic:pic>
+              </a:graphicData>
+            </a:graphic>
+          </wp:inline>
+        </w:drawing>
+      </w:r>
+    </w:p>
+    <w:p>
+      <w:pPr>
+        <w:rPr>
           <w:sz w:val="32"/>
           <w:szCs w:val="32"/>
         </w:rPr>
@@ -2100,6 +2153,7 @@
           <w:sz w:val="32"/>
           <w:szCs w:val="32"/>
         </w:rPr>
+        <w:lastRenderedPageBreak/>
         <w:t>3</w:t>
       </w:r>
       <w:r>
@@ -2113,7 +2167,6 @@
     <w:p>
       <w:pPr>
         <w:rPr>
-          <w:rFonts w:hint="eastAsia"/>
           <w:szCs w:val="24"/>
         </w:rPr>
       </w:pPr>
@@ -2138,7 +2191,6 @@
           <w:p>
             <w:pPr>
               <w:rPr>
-                <w:rFonts w:hint="eastAsia"/>
                 <w:szCs w:val="24"/>
               </w:rPr>
             </w:pPr>
@@ -2164,7 +2216,6 @@
           <w:p>
             <w:pPr>
               <w:rPr>
-                <w:rFonts w:hint="eastAsia"/>
                 <w:szCs w:val="24"/>
               </w:rPr>
             </w:pPr>
@@ -2190,7 +2241,6 @@
           <w:p>
             <w:pPr>
               <w:rPr>
-                <w:rFonts w:hint="eastAsia"/>
                 <w:szCs w:val="24"/>
               </w:rPr>
             </w:pPr>
@@ -2216,7 +2266,6 @@
           <w:p>
             <w:pPr>
               <w:rPr>
-                <w:rFonts w:hint="eastAsia"/>
                 <w:szCs w:val="24"/>
               </w:rPr>
             </w:pPr>
@@ -2244,7 +2293,6 @@
           <w:p>
             <w:pPr>
               <w:rPr>
-                <w:rFonts w:hint="eastAsia"/>
                 <w:szCs w:val="24"/>
               </w:rPr>
             </w:pPr>
@@ -2264,7 +2312,6 @@
           <w:p>
             <w:pPr>
               <w:rPr>
-                <w:rFonts w:hint="eastAsia"/>
                 <w:szCs w:val="24"/>
               </w:rPr>
             </w:pPr>
@@ -2290,7 +2337,6 @@
           <w:p>
             <w:pPr>
               <w:rPr>
-                <w:rFonts w:hint="eastAsia"/>
                 <w:szCs w:val="24"/>
               </w:rPr>
             </w:pPr>
@@ -2316,7 +2362,6 @@
           <w:p>
             <w:pPr>
               <w:rPr>
-                <w:rFonts w:hint="eastAsia"/>
                 <w:szCs w:val="24"/>
               </w:rPr>
             </w:pPr>
@@ -2344,7 +2389,6 @@
           <w:p>
             <w:pPr>
               <w:rPr>
-                <w:rFonts w:hint="eastAsia"/>
                 <w:szCs w:val="24"/>
               </w:rPr>
             </w:pPr>
@@ -2364,7 +2408,6 @@
           <w:p>
             <w:pPr>
               <w:rPr>
-                <w:rFonts w:hint="eastAsia"/>
                 <w:szCs w:val="24"/>
               </w:rPr>
             </w:pPr>
@@ -2384,7 +2427,6 @@
           <w:p>
             <w:pPr>
               <w:rPr>
-                <w:rFonts w:hint="eastAsia"/>
                 <w:szCs w:val="24"/>
               </w:rPr>
             </w:pPr>
@@ -2410,7 +2452,6 @@
           <w:p>
             <w:pPr>
               <w:rPr>
-                <w:rFonts w:hint="eastAsia"/>
                 <w:szCs w:val="24"/>
               </w:rPr>
             </w:pPr>
@@ -2438,7 +2479,6 @@
           <w:p>
             <w:pPr>
               <w:rPr>
-                <w:rFonts w:hint="eastAsia"/>
                 <w:szCs w:val="24"/>
               </w:rPr>
             </w:pPr>
@@ -2458,7 +2498,6 @@
           <w:p>
             <w:pPr>
               <w:rPr>
-                <w:rFonts w:hint="eastAsia"/>
                 <w:szCs w:val="24"/>
               </w:rPr>
             </w:pPr>
@@ -2484,7 +2523,6 @@
           <w:p>
             <w:pPr>
               <w:rPr>
-                <w:rFonts w:hint="eastAsia"/>
                 <w:szCs w:val="24"/>
               </w:rPr>
             </w:pPr>
@@ -2510,7 +2548,6 @@
           <w:p>
             <w:pPr>
               <w:rPr>
-                <w:rFonts w:hint="eastAsia"/>
                 <w:szCs w:val="24"/>
               </w:rPr>
             </w:pPr>
@@ -2538,7 +2575,6 @@
           <w:p>
             <w:pPr>
               <w:rPr>
-                <w:rFonts w:hint="eastAsia"/>
                 <w:szCs w:val="24"/>
               </w:rPr>
             </w:pPr>
@@ -2558,7 +2594,6 @@
           <w:p>
             <w:pPr>
               <w:rPr>
-                <w:rFonts w:hint="eastAsia"/>
                 <w:szCs w:val="24"/>
               </w:rPr>
             </w:pPr>
@@ -2584,7 +2619,6 @@
           <w:p>
             <w:pPr>
               <w:rPr>
-                <w:rFonts w:hint="eastAsia"/>
                 <w:szCs w:val="24"/>
               </w:rPr>
             </w:pPr>
@@ -2610,7 +2644,6 @@
           <w:p>
             <w:pPr>
               <w:rPr>
-                <w:rFonts w:hint="eastAsia"/>
                 <w:szCs w:val="24"/>
               </w:rPr>
             </w:pPr>
@@ -2688,7 +2721,6 @@
           <w:p>
             <w:pPr>
               <w:rPr>
-                <w:rFonts w:hint="eastAsia"/>
                 <w:szCs w:val="24"/>
               </w:rPr>
             </w:pPr>
@@ -2714,7 +2746,6 @@
           <w:p>
             <w:pPr>
               <w:rPr>
-                <w:rFonts w:hint="eastAsia"/>
                 <w:szCs w:val="24"/>
               </w:rPr>
             </w:pPr>
@@ -2740,7 +2771,6 @@
           <w:p>
             <w:pPr>
               <w:rPr>
-                <w:rFonts w:hint="eastAsia"/>
                 <w:szCs w:val="24"/>
               </w:rPr>
             </w:pPr>
@@ -2766,7 +2796,6 @@
           <w:p>
             <w:pPr>
               <w:rPr>
-                <w:rFonts w:hint="eastAsia"/>
                 <w:szCs w:val="24"/>
               </w:rPr>
             </w:pPr>
@@ -2794,7 +2823,6 @@
           <w:p>
             <w:pPr>
               <w:rPr>
-                <w:rFonts w:hint="eastAsia"/>
                 <w:szCs w:val="24"/>
               </w:rPr>
             </w:pPr>
@@ -2814,7 +2842,6 @@
           <w:p>
             <w:pPr>
               <w:rPr>
-                <w:rFonts w:hint="eastAsia"/>
                 <w:szCs w:val="24"/>
               </w:rPr>
             </w:pPr>
@@ -2840,7 +2867,6 @@
           <w:p>
             <w:pPr>
               <w:rPr>
-                <w:rFonts w:hint="eastAsia"/>
                 <w:szCs w:val="24"/>
               </w:rPr>
             </w:pPr>
@@ -2866,7 +2892,6 @@
           <w:p>
             <w:pPr>
               <w:rPr>
-                <w:rFonts w:hint="eastAsia"/>
                 <w:szCs w:val="24"/>
               </w:rPr>
             </w:pPr>
@@ -2894,7 +2919,6 @@
           <w:p>
             <w:pPr>
               <w:rPr>
-                <w:rFonts w:hint="eastAsia"/>
                 <w:szCs w:val="24"/>
               </w:rPr>
             </w:pPr>
@@ -2914,7 +2938,6 @@
           <w:p>
             <w:pPr>
               <w:rPr>
-                <w:rFonts w:hint="eastAsia"/>
                 <w:szCs w:val="24"/>
               </w:rPr>
             </w:pPr>
@@ -2940,7 +2963,6 @@
           <w:p>
             <w:pPr>
               <w:rPr>
-                <w:rFonts w:hint="eastAsia"/>
                 <w:szCs w:val="24"/>
               </w:rPr>
             </w:pPr>
@@ -2966,7 +2988,6 @@
           <w:p>
             <w:pPr>
               <w:rPr>
-                <w:rFonts w:hint="eastAsia"/>
                 <w:szCs w:val="24"/>
               </w:rPr>
             </w:pPr>
@@ -2994,7 +3015,6 @@
           <w:p>
             <w:pPr>
               <w:rPr>
-                <w:rFonts w:hint="eastAsia"/>
                 <w:szCs w:val="24"/>
               </w:rPr>
             </w:pPr>
@@ -3014,7 +3034,6 @@
           <w:p>
             <w:pPr>
               <w:rPr>
-                <w:rFonts w:hint="eastAsia"/>
                 <w:szCs w:val="24"/>
               </w:rPr>
             </w:pPr>
@@ -3040,7 +3059,6 @@
           <w:p>
             <w:pPr>
               <w:rPr>
-                <w:rFonts w:hint="eastAsia"/>
                 <w:szCs w:val="24"/>
               </w:rPr>
             </w:pPr>
@@ -3066,7 +3084,6 @@
           <w:p>
             <w:pPr>
               <w:rPr>
-                <w:rFonts w:hint="eastAsia"/>
                 <w:szCs w:val="24"/>
               </w:rPr>
             </w:pPr>
@@ -3090,7 +3107,6 @@
     <w:p>
       <w:pPr>
         <w:rPr>
-          <w:rFonts w:hint="eastAsia"/>
           <w:szCs w:val="24"/>
         </w:rPr>
       </w:pPr>
@@ -3098,18 +3114,16 @@
     <w:p>
       <w:pPr>
         <w:rPr>
+          <w:sz w:val="32"/>
+          <w:szCs w:val="32"/>
+        </w:rPr>
+      </w:pPr>
+      <w:r>
+        <w:rPr>
           <w:rFonts w:hint="eastAsia"/>
           <w:sz w:val="32"/>
           <w:szCs w:val="32"/>
         </w:rPr>
-      </w:pPr>
-      <w:r>
-        <w:rPr>
-          <w:rFonts w:hint="eastAsia"/>
-          <w:sz w:val="32"/>
-          <w:szCs w:val="32"/>
-        </w:rPr>
-        <w:lastRenderedPageBreak/>
         <w:t>3</w:t>
       </w:r>
       <w:r>
@@ -3154,7 +3168,6 @@
           <w:p>
             <w:pPr>
               <w:rPr>
-                <w:rFonts w:hint="eastAsia"/>
                 <w:szCs w:val="24"/>
               </w:rPr>
             </w:pPr>
@@ -3180,7 +3193,6 @@
           <w:p>
             <w:pPr>
               <w:rPr>
-                <w:rFonts w:hint="eastAsia"/>
                 <w:szCs w:val="24"/>
               </w:rPr>
             </w:pPr>
@@ -3206,7 +3218,6 @@
           <w:p>
             <w:pPr>
               <w:rPr>
-                <w:rFonts w:hint="eastAsia"/>
                 <w:szCs w:val="24"/>
               </w:rPr>
             </w:pPr>
@@ -3232,7 +3243,6 @@
           <w:p>
             <w:pPr>
               <w:rPr>
-                <w:rFonts w:hint="eastAsia"/>
                 <w:szCs w:val="24"/>
               </w:rPr>
             </w:pPr>
@@ -3260,7 +3270,6 @@
           <w:p>
             <w:pPr>
               <w:rPr>
-                <w:rFonts w:hint="eastAsia"/>
                 <w:szCs w:val="24"/>
               </w:rPr>
             </w:pPr>
@@ -3280,7 +3289,6 @@
           <w:p>
             <w:pPr>
               <w:rPr>
-                <w:rFonts w:hint="eastAsia"/>
                 <w:szCs w:val="24"/>
               </w:rPr>
             </w:pPr>
@@ -3306,7 +3314,6 @@
           <w:p>
             <w:pPr>
               <w:rPr>
-                <w:rFonts w:hint="eastAsia"/>
                 <w:szCs w:val="24"/>
               </w:rPr>
             </w:pPr>
@@ -3332,7 +3339,6 @@
           <w:p>
             <w:pPr>
               <w:rPr>
-                <w:rFonts w:hint="eastAsia"/>
                 <w:szCs w:val="24"/>
               </w:rPr>
             </w:pPr>
@@ -3360,7 +3366,6 @@
           <w:p>
             <w:pPr>
               <w:rPr>
-                <w:rFonts w:hint="eastAsia"/>
                 <w:szCs w:val="24"/>
               </w:rPr>
             </w:pPr>
@@ -3380,7 +3385,6 @@
           <w:p>
             <w:pPr>
               <w:rPr>
-                <w:rFonts w:hint="eastAsia"/>
                 <w:szCs w:val="24"/>
               </w:rPr>
             </w:pPr>
@@ -3406,7 +3410,6 @@
           <w:p>
             <w:pPr>
               <w:rPr>
-                <w:rFonts w:hint="eastAsia"/>
                 <w:szCs w:val="24"/>
               </w:rPr>
             </w:pPr>
@@ -3432,7 +3435,6 @@
           <w:p>
             <w:pPr>
               <w:rPr>
-                <w:rFonts w:hint="eastAsia"/>
                 <w:szCs w:val="24"/>
               </w:rPr>
             </w:pPr>
@@ -3460,7 +3462,6 @@
           <w:p>
             <w:pPr>
               <w:rPr>
-                <w:rFonts w:hint="eastAsia"/>
                 <w:szCs w:val="24"/>
               </w:rPr>
             </w:pPr>
@@ -3480,7 +3481,6 @@
           <w:p>
             <w:pPr>
               <w:rPr>
-                <w:rFonts w:hint="eastAsia"/>
                 <w:szCs w:val="24"/>
               </w:rPr>
             </w:pPr>
@@ -3506,7 +3506,6 @@
           <w:p>
             <w:pPr>
               <w:rPr>
-                <w:rFonts w:hint="eastAsia"/>
                 <w:szCs w:val="24"/>
               </w:rPr>
             </w:pPr>
@@ -3532,7 +3531,6 @@
           <w:p>
             <w:pPr>
               <w:rPr>
-                <w:rFonts w:hint="eastAsia"/>
                 <w:szCs w:val="24"/>
               </w:rPr>
             </w:pPr>
@@ -3560,7 +3558,6 @@
           <w:p>
             <w:pPr>
               <w:rPr>
-                <w:rFonts w:hint="eastAsia"/>
                 <w:szCs w:val="24"/>
               </w:rPr>
             </w:pPr>
@@ -3580,7 +3577,6 @@
           <w:p>
             <w:pPr>
               <w:rPr>
-                <w:rFonts w:hint="eastAsia"/>
                 <w:szCs w:val="24"/>
               </w:rPr>
             </w:pPr>
@@ -3606,7 +3602,6 @@
           <w:p>
             <w:pPr>
               <w:rPr>
-                <w:rFonts w:hint="eastAsia"/>
                 <w:szCs w:val="24"/>
               </w:rPr>
             </w:pPr>
@@ -3632,7 +3627,6 @@
           <w:p>
             <w:pPr>
               <w:rPr>
-                <w:rFonts w:hint="eastAsia"/>
                 <w:szCs w:val="24"/>
               </w:rPr>
             </w:pPr>
@@ -3657,7 +3651,6 @@
       <w:pPr>
         <w:widowControl/>
         <w:rPr>
-          <w:rFonts w:hint="eastAsia"/>
           <w:szCs w:val="24"/>
         </w:rPr>
       </w:pPr>

</xml_diff>